<commit_message>
create front end service and wire up AB#10777
</commit_message>
<xml_diff>
--- a/Apps/WebClient/src/Server/Assets/Templates/MedicationReport.docx
+++ b/Apps/WebClient/src/Server/Assets/Templates/MedicationReport.docx
@@ -4,7 +4,30 @@
   <w:body>
     <w:p>
       <w:r>
-        <w:t>Hello {d.FirstName}</w:t>
+        <w:t>Hello {</w:t>
+      </w:r>
+      <w:proofErr w:type="spellStart"/>
+      <w:r>
+        <w:t>d.</w:t>
+      </w:r>
+      <w:r>
+        <w:t>patientData</w:t>
+      </w:r>
+      <w:r>
+        <w:t>.f</w:t>
+      </w:r>
+      <w:r>
+        <w:t>irst</w:t>
+      </w:r>
+      <w:r>
+        <w:t>n</w:t>
+      </w:r>
+      <w:r>
+        <w:t>ame</w:t>
+      </w:r>
+      <w:proofErr w:type="spellEnd"/>
+      <w:r>
+        <w:t>}</w:t>
       </w:r>
     </w:p>
     <w:sectPr>

</xml_diff>

<commit_message>
Updated report template and preview
</commit_message>
<xml_diff>
--- a/Apps/WebClient/src/Server/Assets/Templates/MedicationReport.docx
+++ b/Apps/WebClient/src/Server/Assets/Templates/MedicationReport.docx
@@ -2,42 +2,1791 @@
 <file path=word/document.xml><?xml version="1.0" encoding="utf-8"?>
 <w:document xmlns:wpc="http://schemas.microsoft.com/office/word/2010/wordprocessingCanvas" xmlns:cx="http://schemas.microsoft.com/office/drawing/2014/chartex" xmlns:cx1="http://schemas.microsoft.com/office/drawing/2015/9/8/chartex" xmlns:cx2="http://schemas.microsoft.com/office/drawing/2015/10/21/chartex" xmlns:cx3="http://schemas.microsoft.com/office/drawing/2016/5/9/chartex" xmlns:cx4="http://schemas.microsoft.com/office/drawing/2016/5/10/chartex" xmlns:cx5="http://schemas.microsoft.com/office/drawing/2016/5/11/chartex" xmlns:cx6="http://schemas.microsoft.com/office/drawing/2016/5/12/chartex" xmlns:cx7="http://schemas.microsoft.com/office/drawing/2016/5/13/chartex" xmlns:cx8="http://schemas.microsoft.com/office/drawing/2016/5/14/chartex" xmlns:mc="http://schemas.openxmlformats.org/markup-compatibility/2006" xmlns:aink="http://schemas.microsoft.com/office/drawing/2016/ink" xmlns:am3d="http://schemas.microsoft.com/office/drawing/2017/model3d" xmlns:o="urn:schemas-microsoft-com:office:office" xmlns:r="http://schemas.openxmlformats.org/officeDocument/2006/relationships" xmlns:m="http://schemas.openxmlformats.org/officeDocument/2006/math" xmlns:v="urn:schemas-microsoft-com:vml" xmlns:wp14="http://schemas.microsoft.com/office/word/2010/wordprocessingDrawing" xmlns:wp="http://schemas.openxmlformats.org/drawingml/2006/wordprocessingDrawing" xmlns:w10="urn:schemas-microsoft-com:office:word" xmlns:w="http://schemas.openxmlformats.org/wordprocessingml/2006/main" xmlns:w14="http://schemas.microsoft.com/office/word/2010/wordml" xmlns:w15="http://schemas.microsoft.com/office/word/2012/wordml" xmlns:w16cex="http://schemas.microsoft.com/office/word/2018/wordml/cex" xmlns:w16cid="http://schemas.microsoft.com/office/word/2016/wordml/cid" xmlns:w16="http://schemas.microsoft.com/office/word/2018/wordml" xmlns:w16sdtdh="http://schemas.microsoft.com/office/word/2020/wordml/sdtdatahash" xmlns:w16se="http://schemas.microsoft.com/office/word/2015/wordml/symex" xmlns:wpg="http://schemas.microsoft.com/office/word/2010/wordprocessingGroup" xmlns:wpi="http://schemas.microsoft.com/office/word/2010/wordprocessingInk" xmlns:wne="http://schemas.microsoft.com/office/word/2006/wordml" xmlns:wps="http://schemas.microsoft.com/office/word/2010/wordprocessingShape" mc:Ignorable="w14 w15 w16se w16cid w16 w16cex w16sdtdh wp14">
   <w:body>
+    <w:tbl>
+      <w:tblPr>
+        <w:tblStyle w:val="HealthGatewayExportTable"/>
+        <w:tblW w:w="5000" w:type="pct"/>
+        <w:tblLayout w:type="fixed"/>
+        <w:tblLook w:val="04A0" w:firstRow="1" w:lastRow="0" w:firstColumn="1" w:lastColumn="0" w:noHBand="0" w:noVBand="1"/>
+      </w:tblPr>
+      <w:tblGrid>
+        <w:gridCol w:w="1265"/>
+        <w:gridCol w:w="975"/>
+        <w:gridCol w:w="1222"/>
+        <w:gridCol w:w="1222"/>
+        <w:gridCol w:w="1222"/>
+        <w:gridCol w:w="1025"/>
+        <w:gridCol w:w="1138"/>
+        <w:gridCol w:w="1222"/>
+        <w:gridCol w:w="1509"/>
+      </w:tblGrid>
+      <w:tr>
+        <w:trPr>
+          <w:cnfStyle w:val="100000000000" w:firstRow="1" w:lastRow="0" w:firstColumn="0" w:lastColumn="0" w:oddVBand="0" w:evenVBand="0" w:oddHBand="0" w:evenHBand="0" w:firstRowFirstColumn="0" w:firstRowLastColumn="0" w:lastRowFirstColumn="0" w:lastRowLastColumn="0"/>
+          <w:trHeight w:val="450"/>
+        </w:trPr>
+        <w:tc>
+          <w:tcPr>
+            <w:tcW w:w="1261" w:type="dxa"/>
+          </w:tcPr>
+          <w:p>
+            <w:pPr>
+              <w:rPr>
+                <w:rStyle w:val="Strong"/>
+                <w:rFonts w:ascii="Myriad-Pro, Calibri, Arial" w:hAnsi="Myriad-Pro, Calibri, Arial"/>
+                <w:b/>
+                <w:bCs w:val="0"/>
+                <w:color w:val="313132"/>
+                <w:sz w:val="14"/>
+                <w:szCs w:val="14"/>
+              </w:rPr>
+            </w:pPr>
+            <w:r>
+              <w:rPr>
+                <w:rStyle w:val="Strong"/>
+                <w:rFonts w:ascii="Myriad-Pro, Calibri, Arial" w:hAnsi="Myriad-Pro, Calibri, Arial"/>
+                <w:b/>
+                <w:bCs w:val="0"/>
+                <w:color w:val="313132"/>
+                <w:sz w:val="14"/>
+                <w:szCs w:val="14"/>
+              </w:rPr>
+              <w:t>Date</w:t>
+            </w:r>
+          </w:p>
+        </w:tc>
+        <w:tc>
+          <w:tcPr>
+            <w:tcW w:w="971" w:type="dxa"/>
+          </w:tcPr>
+          <w:p>
+            <w:pPr>
+              <w:rPr>
+                <w:rStyle w:val="Strong"/>
+                <w:rFonts w:ascii="Myriad-Pro, Calibri, Arial" w:hAnsi="Myriad-Pro, Calibri, Arial"/>
+                <w:b/>
+                <w:bCs w:val="0"/>
+                <w:color w:val="313132"/>
+                <w:sz w:val="14"/>
+                <w:szCs w:val="14"/>
+              </w:rPr>
+            </w:pPr>
+            <w:r>
+              <w:rPr>
+                <w:rStyle w:val="Strong"/>
+                <w:rFonts w:ascii="Myriad-Pro, Calibri, Arial" w:hAnsi="Myriad-Pro, Calibri, Arial"/>
+                <w:b/>
+                <w:bCs w:val="0"/>
+                <w:color w:val="313132"/>
+                <w:sz w:val="14"/>
+                <w:szCs w:val="14"/>
+              </w:rPr>
+              <w:t>DIN/PIN</w:t>
+            </w:r>
+          </w:p>
+        </w:tc>
+        <w:tc>
+          <w:tcPr>
+            <w:tcW w:w="1217" w:type="dxa"/>
+          </w:tcPr>
+          <w:p>
+            <w:pPr>
+              <w:rPr>
+                <w:rStyle w:val="Strong"/>
+                <w:rFonts w:ascii="Myriad-Pro, Calibri, Arial" w:hAnsi="Myriad-Pro, Calibri, Arial"/>
+                <w:b/>
+                <w:bCs w:val="0"/>
+                <w:color w:val="313132"/>
+                <w:sz w:val="14"/>
+                <w:szCs w:val="14"/>
+              </w:rPr>
+            </w:pPr>
+            <w:r>
+              <w:rPr>
+                <w:rStyle w:val="Strong"/>
+                <w:rFonts w:ascii="Myriad-Pro, Calibri, Arial" w:hAnsi="Myriad-Pro, Calibri, Arial"/>
+                <w:b/>
+                <w:bCs w:val="0"/>
+                <w:color w:val="313132"/>
+                <w:sz w:val="14"/>
+                <w:szCs w:val="14"/>
+              </w:rPr>
+              <w:t>Brand</w:t>
+            </w:r>
+          </w:p>
+        </w:tc>
+        <w:tc>
+          <w:tcPr>
+            <w:tcW w:w="1217" w:type="dxa"/>
+          </w:tcPr>
+          <w:p>
+            <w:pPr>
+              <w:rPr>
+                <w:rStyle w:val="Strong"/>
+                <w:rFonts w:ascii="Myriad-Pro, Calibri, Arial" w:hAnsi="Myriad-Pro, Calibri, Arial"/>
+                <w:b/>
+                <w:bCs w:val="0"/>
+                <w:color w:val="313132"/>
+                <w:sz w:val="14"/>
+                <w:szCs w:val="14"/>
+              </w:rPr>
+            </w:pPr>
+            <w:r>
+              <w:rPr>
+                <w:rStyle w:val="Strong"/>
+                <w:rFonts w:ascii="Myriad-Pro, Calibri, Arial" w:hAnsi="Myriad-Pro, Calibri, Arial"/>
+                <w:b/>
+                <w:bCs w:val="0"/>
+                <w:color w:val="313132"/>
+                <w:sz w:val="14"/>
+                <w:szCs w:val="14"/>
+              </w:rPr>
+              <w:t>Generic</w:t>
+            </w:r>
+          </w:p>
+        </w:tc>
+        <w:tc>
+          <w:tcPr>
+            <w:tcW w:w="1217" w:type="dxa"/>
+          </w:tcPr>
+          <w:p>
+            <w:pPr>
+              <w:rPr>
+                <w:rStyle w:val="Strong"/>
+                <w:rFonts w:ascii="Myriad-Pro, Calibri, Arial" w:hAnsi="Myriad-Pro, Calibri, Arial"/>
+                <w:b/>
+                <w:bCs w:val="0"/>
+                <w:color w:val="313132"/>
+                <w:sz w:val="14"/>
+                <w:szCs w:val="14"/>
+              </w:rPr>
+            </w:pPr>
+            <w:r>
+              <w:rPr>
+                <w:rStyle w:val="Strong"/>
+                <w:rFonts w:ascii="Myriad-Pro, Calibri, Arial" w:hAnsi="Myriad-Pro, Calibri, Arial"/>
+                <w:b/>
+                <w:bCs w:val="0"/>
+                <w:color w:val="313132"/>
+                <w:sz w:val="14"/>
+                <w:szCs w:val="14"/>
+              </w:rPr>
+              <w:t>Practitioner</w:t>
+            </w:r>
+          </w:p>
+        </w:tc>
+        <w:tc>
+          <w:tcPr>
+            <w:tcW w:w="1021" w:type="dxa"/>
+          </w:tcPr>
+          <w:p>
+            <w:pPr>
+              <w:rPr>
+                <w:rStyle w:val="Strong"/>
+                <w:rFonts w:ascii="Myriad-Pro, Calibri, Arial" w:hAnsi="Myriad-Pro, Calibri, Arial"/>
+                <w:b/>
+                <w:bCs w:val="0"/>
+                <w:color w:val="313132"/>
+                <w:sz w:val="14"/>
+                <w:szCs w:val="14"/>
+              </w:rPr>
+            </w:pPr>
+            <w:r>
+              <w:rPr>
+                <w:rStyle w:val="Strong"/>
+                <w:rFonts w:ascii="Myriad-Pro, Calibri, Arial" w:hAnsi="Myriad-Pro, Calibri, Arial"/>
+                <w:b/>
+                <w:bCs w:val="0"/>
+                <w:color w:val="313132"/>
+                <w:sz w:val="14"/>
+                <w:szCs w:val="14"/>
+              </w:rPr>
+              <w:t>Quantity</w:t>
+            </w:r>
+          </w:p>
+        </w:tc>
+        <w:tc>
+          <w:tcPr>
+            <w:tcW w:w="1134" w:type="dxa"/>
+          </w:tcPr>
+          <w:p>
+            <w:pPr>
+              <w:rPr>
+                <w:rStyle w:val="Strong"/>
+                <w:rFonts w:ascii="Myriad-Pro, Calibri, Arial" w:hAnsi="Myriad-Pro, Calibri, Arial"/>
+                <w:b/>
+                <w:bCs w:val="0"/>
+                <w:color w:val="313132"/>
+                <w:sz w:val="14"/>
+                <w:szCs w:val="14"/>
+              </w:rPr>
+            </w:pPr>
+            <w:r>
+              <w:rPr>
+                <w:rStyle w:val="Strong"/>
+                <w:rFonts w:ascii="Myriad-Pro, Calibri, Arial" w:hAnsi="Myriad-Pro, Calibri, Arial"/>
+                <w:b/>
+                <w:bCs w:val="0"/>
+                <w:color w:val="313132"/>
+                <w:sz w:val="14"/>
+                <w:szCs w:val="14"/>
+              </w:rPr>
+              <w:t>Strength</w:t>
+            </w:r>
+          </w:p>
+        </w:tc>
+        <w:tc>
+          <w:tcPr>
+            <w:tcW w:w="1217" w:type="dxa"/>
+          </w:tcPr>
+          <w:p>
+            <w:pPr>
+              <w:rPr>
+                <w:rStyle w:val="Strong"/>
+                <w:rFonts w:ascii="Myriad-Pro, Calibri, Arial" w:hAnsi="Myriad-Pro, Calibri, Arial"/>
+                <w:b/>
+                <w:bCs w:val="0"/>
+                <w:color w:val="313132"/>
+                <w:sz w:val="14"/>
+                <w:szCs w:val="14"/>
+              </w:rPr>
+            </w:pPr>
+            <w:r>
+              <w:rPr>
+                <w:rStyle w:val="Strong"/>
+                <w:rFonts w:ascii="Myriad-Pro, Calibri, Arial" w:hAnsi="Myriad-Pro, Calibri, Arial"/>
+                <w:b/>
+                <w:bCs w:val="0"/>
+                <w:color w:val="313132"/>
+                <w:sz w:val="14"/>
+                <w:szCs w:val="14"/>
+              </w:rPr>
+              <w:t>Form</w:t>
+            </w:r>
+          </w:p>
+        </w:tc>
+        <w:tc>
+          <w:tcPr>
+            <w:tcW w:w="1503" w:type="dxa"/>
+          </w:tcPr>
+          <w:p>
+            <w:pPr>
+              <w:rPr>
+                <w:rStyle w:val="Strong"/>
+                <w:rFonts w:ascii="Myriad-Pro, Calibri, Arial" w:hAnsi="Myriad-Pro, Calibri, Arial"/>
+                <w:b/>
+                <w:bCs w:val="0"/>
+                <w:color w:val="313132"/>
+                <w:sz w:val="14"/>
+                <w:szCs w:val="14"/>
+              </w:rPr>
+            </w:pPr>
+            <w:r>
+              <w:rPr>
+                <w:rStyle w:val="Strong"/>
+                <w:rFonts w:ascii="Myriad-Pro, Calibri, Arial" w:hAnsi="Myriad-Pro, Calibri, Arial"/>
+                <w:b/>
+                <w:bCs w:val="0"/>
+                <w:color w:val="313132"/>
+                <w:sz w:val="14"/>
+                <w:szCs w:val="14"/>
+              </w:rPr>
+              <w:t>Manufacturer</w:t>
+            </w:r>
+          </w:p>
+        </w:tc>
+      </w:tr>
+      <w:tr>
+        <w:trPr>
+          <w:cnfStyle w:val="000000100000" w:firstRow="0" w:lastRow="0" w:firstColumn="0" w:lastColumn="0" w:oddVBand="0" w:evenVBand="0" w:oddHBand="1" w:evenHBand="0" w:firstRowFirstColumn="0" w:firstRowLastColumn="0" w:lastRowFirstColumn="0" w:lastRowLastColumn="0"/>
+          <w:trHeight w:val="634"/>
+        </w:trPr>
+        <w:tc>
+          <w:tcPr>
+            <w:tcW w:w="1261" w:type="dxa"/>
+          </w:tcPr>
+          <w:p>
+            <w:pPr>
+              <w:pStyle w:val="Small"/>
+              <w:rPr>
+                <w:rFonts w:ascii="Myriad-Pro, Calibri, Arial" w:hAnsi="Myriad-Pro, Calibri, Arial"/>
+              </w:rPr>
+            </w:pPr>
+            <w:r>
+              <w:rPr>
+                <w:rFonts w:ascii="Myriad-Pro, Calibri, Arial" w:hAnsi="Myriad-Pro, Calibri, Arial"/>
+              </w:rPr>
+              <w:t>{</w:t>
+            </w:r>
+            <w:proofErr w:type="spellStart"/>
+            <w:proofErr w:type="gramStart"/>
+            <w:r>
+              <w:rPr>
+                <w:rFonts w:ascii="Myriad-Pro, Calibri, Arial" w:hAnsi="Myriad-Pro, Calibri, Arial"/>
+              </w:rPr>
+              <w:t>d.records</w:t>
+            </w:r>
+            <w:proofErr w:type="spellEnd"/>
+            <w:proofErr w:type="gramEnd"/>
+            <w:r>
+              <w:rPr>
+                <w:rFonts w:ascii="Myriad-Pro, Calibri, Arial" w:hAnsi="Myriad-Pro, Calibri, Arial"/>
+              </w:rPr>
+              <w:t>[</w:t>
+            </w:r>
+            <w:proofErr w:type="spellStart"/>
+            <w:r>
+              <w:rPr>
+                <w:rFonts w:ascii="Myriad-Pro, Calibri, Arial" w:hAnsi="Myriad-Pro, Calibri, Arial"/>
+              </w:rPr>
+              <w:t>i</w:t>
+            </w:r>
+            <w:proofErr w:type="spellEnd"/>
+            <w:r>
+              <w:rPr>
+                <w:rFonts w:ascii="Myriad-Pro, Calibri, Arial" w:hAnsi="Myriad-Pro, Calibri, Arial"/>
+              </w:rPr>
+              <w:t>].date}</w:t>
+            </w:r>
+          </w:p>
+        </w:tc>
+        <w:tc>
+          <w:tcPr>
+            <w:tcW w:w="971" w:type="dxa"/>
+          </w:tcPr>
+          <w:p>
+            <w:pPr>
+              <w:pStyle w:val="Small"/>
+              <w:rPr>
+                <w:rFonts w:ascii="Myriad-Pro, Calibri, Arial" w:hAnsi="Myriad-Pro, Calibri, Arial"/>
+              </w:rPr>
+            </w:pPr>
+            <w:r>
+              <w:rPr>
+                <w:rFonts w:ascii="Myriad-Pro, Calibri, Arial" w:hAnsi="Myriad-Pro, Calibri, Arial"/>
+              </w:rPr>
+              <w:t>{</w:t>
+            </w:r>
+            <w:proofErr w:type="spellStart"/>
+            <w:proofErr w:type="gramStart"/>
+            <w:r>
+              <w:rPr>
+                <w:rFonts w:ascii="Myriad-Pro, Calibri, Arial" w:hAnsi="Myriad-Pro, Calibri, Arial"/>
+              </w:rPr>
+              <w:t>d.records</w:t>
+            </w:r>
+            <w:proofErr w:type="spellEnd"/>
+            <w:proofErr w:type="gramEnd"/>
+            <w:r>
+              <w:rPr>
+                <w:rFonts w:ascii="Myriad-Pro, Calibri, Arial" w:hAnsi="Myriad-Pro, Calibri, Arial"/>
+              </w:rPr>
+              <w:t>[</w:t>
+            </w:r>
+            <w:proofErr w:type="spellStart"/>
+            <w:r>
+              <w:rPr>
+                <w:rFonts w:ascii="Myriad-Pro, Calibri, Arial" w:hAnsi="Myriad-Pro, Calibri, Arial"/>
+              </w:rPr>
+              <w:t>i</w:t>
+            </w:r>
+            <w:proofErr w:type="spellEnd"/>
+            <w:r>
+              <w:rPr>
+                <w:rFonts w:ascii="Myriad-Pro, Calibri, Arial" w:hAnsi="Myriad-Pro, Calibri, Arial"/>
+              </w:rPr>
+              <w:t>].</w:t>
+            </w:r>
+            <w:proofErr w:type="spellStart"/>
+            <w:r>
+              <w:rPr>
+                <w:rFonts w:ascii="Myriad-Pro, Calibri, Arial" w:hAnsi="Myriad-Pro, Calibri, Arial"/>
+              </w:rPr>
+              <w:t>din_pin</w:t>
+            </w:r>
+            <w:proofErr w:type="spellEnd"/>
+            <w:r>
+              <w:rPr>
+                <w:rFonts w:ascii="Myriad-Pro, Calibri, Arial" w:hAnsi="Myriad-Pro, Calibri, Arial"/>
+              </w:rPr>
+              <w:t>}</w:t>
+            </w:r>
+          </w:p>
+        </w:tc>
+        <w:tc>
+          <w:tcPr>
+            <w:tcW w:w="1217" w:type="dxa"/>
+          </w:tcPr>
+          <w:p>
+            <w:pPr>
+              <w:pStyle w:val="Small"/>
+              <w:rPr>
+                <w:rFonts w:ascii="Myriad-Pro, Calibri, Arial" w:hAnsi="Myriad-Pro, Calibri, Arial"/>
+              </w:rPr>
+            </w:pPr>
+            <w:r>
+              <w:rPr>
+                <w:rFonts w:ascii="Myriad-Pro, Calibri, Arial" w:hAnsi="Myriad-Pro, Calibri, Arial"/>
+              </w:rPr>
+              <w:t>{</w:t>
+            </w:r>
+            <w:proofErr w:type="spellStart"/>
+            <w:proofErr w:type="gramStart"/>
+            <w:r>
+              <w:rPr>
+                <w:rFonts w:ascii="Myriad-Pro, Calibri, Arial" w:hAnsi="Myriad-Pro, Calibri, Arial"/>
+              </w:rPr>
+              <w:t>d.records</w:t>
+            </w:r>
+            <w:proofErr w:type="spellEnd"/>
+            <w:proofErr w:type="gramEnd"/>
+            <w:r>
+              <w:rPr>
+                <w:rFonts w:ascii="Myriad-Pro, Calibri, Arial" w:hAnsi="Myriad-Pro, Calibri, Arial"/>
+              </w:rPr>
+              <w:t>[</w:t>
+            </w:r>
+            <w:proofErr w:type="spellStart"/>
+            <w:r>
+              <w:rPr>
+                <w:rFonts w:ascii="Myriad-Pro, Calibri, Arial" w:hAnsi="Myriad-Pro, Calibri, Arial"/>
+              </w:rPr>
+              <w:t>i</w:t>
+            </w:r>
+            <w:proofErr w:type="spellEnd"/>
+            <w:r>
+              <w:rPr>
+                <w:rFonts w:ascii="Myriad-Pro, Calibri, Arial" w:hAnsi="Myriad-Pro, Calibri, Arial"/>
+              </w:rPr>
+              <w:t>].brand}</w:t>
+            </w:r>
+          </w:p>
+        </w:tc>
+        <w:tc>
+          <w:tcPr>
+            <w:tcW w:w="1217" w:type="dxa"/>
+          </w:tcPr>
+          <w:p>
+            <w:pPr>
+              <w:pStyle w:val="Small"/>
+              <w:rPr>
+                <w:rFonts w:ascii="Myriad-Pro, Calibri, Arial" w:hAnsi="Myriad-Pro, Calibri, Arial"/>
+              </w:rPr>
+            </w:pPr>
+            <w:r>
+              <w:rPr>
+                <w:rFonts w:ascii="Myriad-Pro, Calibri, Arial" w:hAnsi="Myriad-Pro, Calibri, Arial"/>
+              </w:rPr>
+              <w:t>{</w:t>
+            </w:r>
+            <w:proofErr w:type="spellStart"/>
+            <w:proofErr w:type="gramStart"/>
+            <w:r>
+              <w:rPr>
+                <w:rFonts w:ascii="Myriad-Pro, Calibri, Arial" w:hAnsi="Myriad-Pro, Calibri, Arial"/>
+              </w:rPr>
+              <w:t>d.records</w:t>
+            </w:r>
+            <w:proofErr w:type="spellEnd"/>
+            <w:proofErr w:type="gramEnd"/>
+            <w:r>
+              <w:rPr>
+                <w:rFonts w:ascii="Myriad-Pro, Calibri, Arial" w:hAnsi="Myriad-Pro, Calibri, Arial"/>
+              </w:rPr>
+              <w:t>[</w:t>
+            </w:r>
+            <w:proofErr w:type="spellStart"/>
+            <w:r>
+              <w:rPr>
+                <w:rFonts w:ascii="Myriad-Pro, Calibri, Arial" w:hAnsi="Myriad-Pro, Calibri, Arial"/>
+              </w:rPr>
+              <w:t>i</w:t>
+            </w:r>
+            <w:proofErr w:type="spellEnd"/>
+            <w:r>
+              <w:rPr>
+                <w:rFonts w:ascii="Myriad-Pro, Calibri, Arial" w:hAnsi="Myriad-Pro, Calibri, Arial"/>
+              </w:rPr>
+              <w:t>].generic}</w:t>
+            </w:r>
+          </w:p>
+        </w:tc>
+        <w:tc>
+          <w:tcPr>
+            <w:tcW w:w="1217" w:type="dxa"/>
+          </w:tcPr>
+          <w:p>
+            <w:pPr>
+              <w:pStyle w:val="Small"/>
+              <w:rPr>
+                <w:rFonts w:ascii="Myriad-Pro, Calibri, Arial" w:hAnsi="Myriad-Pro, Calibri, Arial"/>
+              </w:rPr>
+            </w:pPr>
+            <w:r>
+              <w:rPr>
+                <w:rFonts w:ascii="Myriad-Pro, Calibri, Arial" w:hAnsi="Myriad-Pro, Calibri, Arial"/>
+              </w:rPr>
+              <w:t>{</w:t>
+            </w:r>
+            <w:proofErr w:type="spellStart"/>
+            <w:proofErr w:type="gramStart"/>
+            <w:r>
+              <w:rPr>
+                <w:rFonts w:ascii="Myriad-Pro, Calibri, Arial" w:hAnsi="Myriad-Pro, Calibri, Arial"/>
+              </w:rPr>
+              <w:t>d.records</w:t>
+            </w:r>
+            <w:proofErr w:type="spellEnd"/>
+            <w:proofErr w:type="gramEnd"/>
+            <w:r>
+              <w:rPr>
+                <w:rFonts w:ascii="Myriad-Pro, Calibri, Arial" w:hAnsi="Myriad-Pro, Calibri, Arial"/>
+              </w:rPr>
+              <w:t>[</w:t>
+            </w:r>
+            <w:proofErr w:type="spellStart"/>
+            <w:r>
+              <w:rPr>
+                <w:rFonts w:ascii="Myriad-Pro, Calibri, Arial" w:hAnsi="Myriad-Pro, Calibri, Arial"/>
+              </w:rPr>
+              <w:t>i</w:t>
+            </w:r>
+            <w:proofErr w:type="spellEnd"/>
+            <w:r>
+              <w:rPr>
+                <w:rFonts w:ascii="Myriad-Pro, Calibri, Arial" w:hAnsi="Myriad-Pro, Calibri, Arial"/>
+              </w:rPr>
+              <w:t>].practitioner}</w:t>
+            </w:r>
+          </w:p>
+        </w:tc>
+        <w:tc>
+          <w:tcPr>
+            <w:tcW w:w="1021" w:type="dxa"/>
+          </w:tcPr>
+          <w:p>
+            <w:pPr>
+              <w:pStyle w:val="Small"/>
+              <w:rPr>
+                <w:rFonts w:ascii="Myriad-Pro, Calibri, Arial" w:hAnsi="Myriad-Pro, Calibri, Arial"/>
+              </w:rPr>
+            </w:pPr>
+            <w:r>
+              <w:rPr>
+                <w:rFonts w:ascii="Myriad-Pro, Calibri, Arial" w:hAnsi="Myriad-Pro, Calibri, Arial"/>
+              </w:rPr>
+              <w:t>{</w:t>
+            </w:r>
+            <w:proofErr w:type="spellStart"/>
+            <w:proofErr w:type="gramStart"/>
+            <w:r>
+              <w:rPr>
+                <w:rFonts w:ascii="Myriad-Pro, Calibri, Arial" w:hAnsi="Myriad-Pro, Calibri, Arial"/>
+              </w:rPr>
+              <w:t>d.records</w:t>
+            </w:r>
+            <w:proofErr w:type="spellEnd"/>
+            <w:proofErr w:type="gramEnd"/>
+            <w:r>
+              <w:rPr>
+                <w:rFonts w:ascii="Myriad-Pro, Calibri, Arial" w:hAnsi="Myriad-Pro, Calibri, Arial"/>
+              </w:rPr>
+              <w:t>[</w:t>
+            </w:r>
+            <w:proofErr w:type="spellStart"/>
+            <w:r>
+              <w:rPr>
+                <w:rFonts w:ascii="Myriad-Pro, Calibri, Arial" w:hAnsi="Myriad-Pro, Calibri, Arial"/>
+              </w:rPr>
+              <w:t>i</w:t>
+            </w:r>
+            <w:proofErr w:type="spellEnd"/>
+            <w:r>
+              <w:rPr>
+                <w:rFonts w:ascii="Myriad-Pro, Calibri, Arial" w:hAnsi="Myriad-Pro, Calibri, Arial"/>
+              </w:rPr>
+              <w:t>].quantity}</w:t>
+            </w:r>
+          </w:p>
+        </w:tc>
+        <w:tc>
+          <w:tcPr>
+            <w:tcW w:w="1134" w:type="dxa"/>
+          </w:tcPr>
+          <w:p>
+            <w:pPr>
+              <w:pStyle w:val="Small"/>
+              <w:rPr>
+                <w:rFonts w:ascii="Myriad-Pro, Calibri, Arial" w:hAnsi="Myriad-Pro, Calibri, Arial"/>
+              </w:rPr>
+            </w:pPr>
+            <w:r>
+              <w:rPr>
+                <w:rFonts w:ascii="Myriad-Pro, Calibri, Arial" w:hAnsi="Myriad-Pro, Calibri, Arial"/>
+              </w:rPr>
+              <w:t>{</w:t>
+            </w:r>
+            <w:proofErr w:type="spellStart"/>
+            <w:proofErr w:type="gramStart"/>
+            <w:r>
+              <w:rPr>
+                <w:rFonts w:ascii="Myriad-Pro, Calibri, Arial" w:hAnsi="Myriad-Pro, Calibri, Arial"/>
+              </w:rPr>
+              <w:t>d.records</w:t>
+            </w:r>
+            <w:proofErr w:type="spellEnd"/>
+            <w:proofErr w:type="gramEnd"/>
+            <w:r>
+              <w:rPr>
+                <w:rFonts w:ascii="Myriad-Pro, Calibri, Arial" w:hAnsi="Myriad-Pro, Calibri, Arial"/>
+              </w:rPr>
+              <w:t>[</w:t>
+            </w:r>
+            <w:proofErr w:type="spellStart"/>
+            <w:r>
+              <w:rPr>
+                <w:rFonts w:ascii="Myriad-Pro, Calibri, Arial" w:hAnsi="Myriad-Pro, Calibri, Arial"/>
+              </w:rPr>
+              <w:t>i</w:t>
+            </w:r>
+            <w:proofErr w:type="spellEnd"/>
+            <w:r>
+              <w:rPr>
+                <w:rFonts w:ascii="Myriad-Pro, Calibri, Arial" w:hAnsi="Myriad-Pro, Calibri, Arial"/>
+              </w:rPr>
+              <w:t>].strength}</w:t>
+            </w:r>
+          </w:p>
+        </w:tc>
+        <w:tc>
+          <w:tcPr>
+            <w:tcW w:w="1217" w:type="dxa"/>
+          </w:tcPr>
+          <w:p>
+            <w:pPr>
+              <w:pStyle w:val="Small"/>
+              <w:rPr>
+                <w:rFonts w:ascii="Myriad-Pro, Calibri, Arial" w:hAnsi="Myriad-Pro, Calibri, Arial"/>
+              </w:rPr>
+            </w:pPr>
+            <w:r>
+              <w:rPr>
+                <w:rFonts w:ascii="Myriad-Pro, Calibri, Arial" w:hAnsi="Myriad-Pro, Calibri, Arial"/>
+              </w:rPr>
+              <w:t>{</w:t>
+            </w:r>
+            <w:proofErr w:type="spellStart"/>
+            <w:proofErr w:type="gramStart"/>
+            <w:r>
+              <w:rPr>
+                <w:rFonts w:ascii="Myriad-Pro, Calibri, Arial" w:hAnsi="Myriad-Pro, Calibri, Arial"/>
+              </w:rPr>
+              <w:t>d.records</w:t>
+            </w:r>
+            <w:proofErr w:type="spellEnd"/>
+            <w:proofErr w:type="gramEnd"/>
+            <w:r>
+              <w:rPr>
+                <w:rFonts w:ascii="Myriad-Pro, Calibri, Arial" w:hAnsi="Myriad-Pro, Calibri, Arial"/>
+              </w:rPr>
+              <w:t>[</w:t>
+            </w:r>
+            <w:proofErr w:type="spellStart"/>
+            <w:r>
+              <w:rPr>
+                <w:rFonts w:ascii="Myriad-Pro, Calibri, Arial" w:hAnsi="Myriad-Pro, Calibri, Arial"/>
+              </w:rPr>
+              <w:t>i</w:t>
+            </w:r>
+            <w:proofErr w:type="spellEnd"/>
+            <w:r>
+              <w:rPr>
+                <w:rFonts w:ascii="Myriad-Pro, Calibri, Arial" w:hAnsi="Myriad-Pro, Calibri, Arial"/>
+              </w:rPr>
+              <w:t>].form}</w:t>
+            </w:r>
+          </w:p>
+        </w:tc>
+        <w:tc>
+          <w:tcPr>
+            <w:tcW w:w="1503" w:type="dxa"/>
+          </w:tcPr>
+          <w:p>
+            <w:pPr>
+              <w:pStyle w:val="Small"/>
+              <w:rPr>
+                <w:rFonts w:ascii="Myriad-Pro, Calibri, Arial" w:hAnsi="Myriad-Pro, Calibri, Arial"/>
+              </w:rPr>
+            </w:pPr>
+            <w:r>
+              <w:rPr>
+                <w:rFonts w:ascii="Myriad-Pro, Calibri, Arial" w:hAnsi="Myriad-Pro, Calibri, Arial"/>
+              </w:rPr>
+              <w:t>{</w:t>
+            </w:r>
+            <w:proofErr w:type="spellStart"/>
+            <w:proofErr w:type="gramStart"/>
+            <w:r>
+              <w:rPr>
+                <w:rFonts w:ascii="Myriad-Pro, Calibri, Arial" w:hAnsi="Myriad-Pro, Calibri, Arial"/>
+              </w:rPr>
+              <w:t>d.records</w:t>
+            </w:r>
+            <w:proofErr w:type="spellEnd"/>
+            <w:proofErr w:type="gramEnd"/>
+            <w:r>
+              <w:rPr>
+                <w:rFonts w:ascii="Myriad-Pro, Calibri, Arial" w:hAnsi="Myriad-Pro, Calibri, Arial"/>
+              </w:rPr>
+              <w:t>[</w:t>
+            </w:r>
+            <w:proofErr w:type="spellStart"/>
+            <w:r>
+              <w:rPr>
+                <w:rFonts w:ascii="Myriad-Pro, Calibri, Arial" w:hAnsi="Myriad-Pro, Calibri, Arial"/>
+              </w:rPr>
+              <w:t>i</w:t>
+            </w:r>
+            <w:proofErr w:type="spellEnd"/>
+            <w:r>
+              <w:rPr>
+                <w:rFonts w:ascii="Myriad-Pro, Calibri, Arial" w:hAnsi="Myriad-Pro, Calibri, Arial"/>
+              </w:rPr>
+              <w:t>].manufacturer}</w:t>
+            </w:r>
+          </w:p>
+        </w:tc>
+      </w:tr>
+      <w:tr>
+        <w:trPr>
+          <w:trHeight w:val="547"/>
+        </w:trPr>
+        <w:tc>
+          <w:tcPr>
+            <w:tcW w:w="1261" w:type="dxa"/>
+          </w:tcPr>
+          <w:p>
+            <w:pPr>
+              <w:pStyle w:val="Small"/>
+              <w:rPr>
+                <w:rFonts w:ascii="Myriad-Pro, Calibri, Arial" w:hAnsi="Myriad-Pro, Calibri, Arial"/>
+              </w:rPr>
+            </w:pPr>
+            <w:r>
+              <w:rPr>
+                <w:rFonts w:ascii="Myriad-Pro, Calibri, Arial" w:hAnsi="Myriad-Pro, Calibri, Arial"/>
+              </w:rPr>
+              <w:t>{</w:t>
+            </w:r>
+            <w:proofErr w:type="spellStart"/>
+            <w:proofErr w:type="gramStart"/>
+            <w:r>
+              <w:rPr>
+                <w:rFonts w:ascii="Myriad-Pro, Calibri, Arial" w:hAnsi="Myriad-Pro, Calibri, Arial"/>
+              </w:rPr>
+              <w:t>d.records</w:t>
+            </w:r>
+            <w:proofErr w:type="spellEnd"/>
+            <w:proofErr w:type="gramEnd"/>
+            <w:r>
+              <w:rPr>
+                <w:rFonts w:ascii="Myriad-Pro, Calibri, Arial" w:hAnsi="Myriad-Pro, Calibri, Arial"/>
+              </w:rPr>
+              <w:t>[i+1].date}</w:t>
+            </w:r>
+          </w:p>
+        </w:tc>
+        <w:tc>
+          <w:tcPr>
+            <w:tcW w:w="971" w:type="dxa"/>
+          </w:tcPr>
+          <w:p>
+            <w:pPr>
+              <w:pStyle w:val="Small"/>
+              <w:rPr>
+                <w:rFonts w:ascii="Myriad-Pro, Calibri, Arial" w:hAnsi="Myriad-Pro, Calibri, Arial"/>
+              </w:rPr>
+            </w:pPr>
+            <w:r>
+              <w:rPr>
+                <w:rFonts w:ascii="Myriad-Pro, Calibri, Arial" w:hAnsi="Myriad-Pro, Calibri, Arial"/>
+              </w:rPr>
+              <w:t>{</w:t>
+            </w:r>
+            <w:proofErr w:type="spellStart"/>
+            <w:proofErr w:type="gramStart"/>
+            <w:r>
+              <w:rPr>
+                <w:rFonts w:ascii="Myriad-Pro, Calibri, Arial" w:hAnsi="Myriad-Pro, Calibri, Arial"/>
+              </w:rPr>
+              <w:t>d.records</w:t>
+            </w:r>
+            <w:proofErr w:type="spellEnd"/>
+            <w:proofErr w:type="gramEnd"/>
+            <w:r>
+              <w:rPr>
+                <w:rFonts w:ascii="Myriad-Pro, Calibri, Arial" w:hAnsi="Myriad-Pro, Calibri, Arial"/>
+              </w:rPr>
+              <w:t>[i+1].</w:t>
+            </w:r>
+            <w:proofErr w:type="spellStart"/>
+            <w:r>
+              <w:rPr>
+                <w:rFonts w:ascii="Myriad-Pro, Calibri, Arial" w:hAnsi="Myriad-Pro, Calibri, Arial"/>
+              </w:rPr>
+              <w:t>din_pin</w:t>
+            </w:r>
+            <w:proofErr w:type="spellEnd"/>
+            <w:r>
+              <w:rPr>
+                <w:rFonts w:ascii="Myriad-Pro, Calibri, Arial" w:hAnsi="Myriad-Pro, Calibri, Arial"/>
+              </w:rPr>
+              <w:t>}</w:t>
+            </w:r>
+          </w:p>
+        </w:tc>
+        <w:tc>
+          <w:tcPr>
+            <w:tcW w:w="1217" w:type="dxa"/>
+          </w:tcPr>
+          <w:p>
+            <w:pPr>
+              <w:pStyle w:val="Small"/>
+              <w:rPr>
+                <w:rFonts w:ascii="Myriad-Pro, Calibri, Arial" w:hAnsi="Myriad-Pro, Calibri, Arial"/>
+              </w:rPr>
+            </w:pPr>
+            <w:r>
+              <w:rPr>
+                <w:rFonts w:ascii="Myriad-Pro, Calibri, Arial" w:hAnsi="Myriad-Pro, Calibri, Arial"/>
+              </w:rPr>
+              <w:t>{</w:t>
+            </w:r>
+            <w:proofErr w:type="spellStart"/>
+            <w:proofErr w:type="gramStart"/>
+            <w:r>
+              <w:rPr>
+                <w:rFonts w:ascii="Myriad-Pro, Calibri, Arial" w:hAnsi="Myriad-Pro, Calibri, Arial"/>
+              </w:rPr>
+              <w:t>d.records</w:t>
+            </w:r>
+            <w:proofErr w:type="spellEnd"/>
+            <w:proofErr w:type="gramEnd"/>
+            <w:r>
+              <w:rPr>
+                <w:rFonts w:ascii="Myriad-Pro, Calibri, Arial" w:hAnsi="Myriad-Pro, Calibri, Arial"/>
+              </w:rPr>
+              <w:t>[i+1].brand}</w:t>
+            </w:r>
+          </w:p>
+        </w:tc>
+        <w:tc>
+          <w:tcPr>
+            <w:tcW w:w="1217" w:type="dxa"/>
+          </w:tcPr>
+          <w:p>
+            <w:pPr>
+              <w:pStyle w:val="Small"/>
+              <w:rPr>
+                <w:rFonts w:ascii="Myriad-Pro, Calibri, Arial" w:hAnsi="Myriad-Pro, Calibri, Arial"/>
+              </w:rPr>
+            </w:pPr>
+            <w:r>
+              <w:rPr>
+                <w:rFonts w:ascii="Myriad-Pro, Calibri, Arial" w:hAnsi="Myriad-Pro, Calibri, Arial"/>
+              </w:rPr>
+              <w:t>{</w:t>
+            </w:r>
+            <w:proofErr w:type="spellStart"/>
+            <w:proofErr w:type="gramStart"/>
+            <w:r>
+              <w:rPr>
+                <w:rFonts w:ascii="Myriad-Pro, Calibri, Arial" w:hAnsi="Myriad-Pro, Calibri, Arial"/>
+              </w:rPr>
+              <w:t>d.records</w:t>
+            </w:r>
+            <w:proofErr w:type="spellEnd"/>
+            <w:proofErr w:type="gramEnd"/>
+            <w:r>
+              <w:rPr>
+                <w:rFonts w:ascii="Myriad-Pro, Calibri, Arial" w:hAnsi="Myriad-Pro, Calibri, Arial"/>
+              </w:rPr>
+              <w:t>[i+1].generic}</w:t>
+            </w:r>
+          </w:p>
+        </w:tc>
+        <w:tc>
+          <w:tcPr>
+            <w:tcW w:w="1217" w:type="dxa"/>
+          </w:tcPr>
+          <w:p>
+            <w:pPr>
+              <w:pStyle w:val="Small"/>
+              <w:rPr>
+                <w:rFonts w:ascii="Myriad-Pro, Calibri, Arial" w:hAnsi="Myriad-Pro, Calibri, Arial"/>
+              </w:rPr>
+            </w:pPr>
+            <w:r>
+              <w:rPr>
+                <w:rFonts w:ascii="Myriad-Pro, Calibri, Arial" w:hAnsi="Myriad-Pro, Calibri, Arial"/>
+              </w:rPr>
+              <w:t>{</w:t>
+            </w:r>
+            <w:proofErr w:type="spellStart"/>
+            <w:proofErr w:type="gramStart"/>
+            <w:r>
+              <w:rPr>
+                <w:rFonts w:ascii="Myriad-Pro, Calibri, Arial" w:hAnsi="Myriad-Pro, Calibri, Arial"/>
+              </w:rPr>
+              <w:t>d.records</w:t>
+            </w:r>
+            <w:proofErr w:type="spellEnd"/>
+            <w:proofErr w:type="gramEnd"/>
+            <w:r>
+              <w:rPr>
+                <w:rFonts w:ascii="Myriad-Pro, Calibri, Arial" w:hAnsi="Myriad-Pro, Calibri, Arial"/>
+              </w:rPr>
+              <w:t>[i+1].practitioner}</w:t>
+            </w:r>
+          </w:p>
+        </w:tc>
+        <w:tc>
+          <w:tcPr>
+            <w:tcW w:w="1021" w:type="dxa"/>
+          </w:tcPr>
+          <w:p>
+            <w:pPr>
+              <w:pStyle w:val="Small"/>
+              <w:rPr>
+                <w:rFonts w:ascii="Myriad-Pro, Calibri, Arial" w:hAnsi="Myriad-Pro, Calibri, Arial"/>
+              </w:rPr>
+            </w:pPr>
+            <w:r>
+              <w:rPr>
+                <w:rFonts w:ascii="Myriad-Pro, Calibri, Arial" w:hAnsi="Myriad-Pro, Calibri, Arial"/>
+              </w:rPr>
+              <w:t>{</w:t>
+            </w:r>
+            <w:proofErr w:type="spellStart"/>
+            <w:proofErr w:type="gramStart"/>
+            <w:r>
+              <w:rPr>
+                <w:rFonts w:ascii="Myriad-Pro, Calibri, Arial" w:hAnsi="Myriad-Pro, Calibri, Arial"/>
+              </w:rPr>
+              <w:t>d.records</w:t>
+            </w:r>
+            <w:proofErr w:type="spellEnd"/>
+            <w:proofErr w:type="gramEnd"/>
+            <w:r>
+              <w:rPr>
+                <w:rFonts w:ascii="Myriad-Pro, Calibri, Arial" w:hAnsi="Myriad-Pro, Calibri, Arial"/>
+              </w:rPr>
+              <w:t>[i+1].quantity}</w:t>
+            </w:r>
+          </w:p>
+        </w:tc>
+        <w:tc>
+          <w:tcPr>
+            <w:tcW w:w="1134" w:type="dxa"/>
+          </w:tcPr>
+          <w:p>
+            <w:pPr>
+              <w:pStyle w:val="Small"/>
+              <w:rPr>
+                <w:rFonts w:ascii="Myriad-Pro, Calibri, Arial" w:hAnsi="Myriad-Pro, Calibri, Arial"/>
+              </w:rPr>
+            </w:pPr>
+            <w:r>
+              <w:rPr>
+                <w:rFonts w:ascii="Myriad-Pro, Calibri, Arial" w:hAnsi="Myriad-Pro, Calibri, Arial"/>
+              </w:rPr>
+              <w:t>{</w:t>
+            </w:r>
+            <w:proofErr w:type="spellStart"/>
+            <w:proofErr w:type="gramStart"/>
+            <w:r>
+              <w:rPr>
+                <w:rFonts w:ascii="Myriad-Pro, Calibri, Arial" w:hAnsi="Myriad-Pro, Calibri, Arial"/>
+              </w:rPr>
+              <w:t>d.records</w:t>
+            </w:r>
+            <w:proofErr w:type="spellEnd"/>
+            <w:proofErr w:type="gramEnd"/>
+            <w:r>
+              <w:rPr>
+                <w:rFonts w:ascii="Myriad-Pro, Calibri, Arial" w:hAnsi="Myriad-Pro, Calibri, Arial"/>
+              </w:rPr>
+              <w:t>[i+1].strength}</w:t>
+            </w:r>
+          </w:p>
+        </w:tc>
+        <w:tc>
+          <w:tcPr>
+            <w:tcW w:w="1217" w:type="dxa"/>
+          </w:tcPr>
+          <w:p>
+            <w:pPr>
+              <w:pStyle w:val="Small"/>
+              <w:rPr>
+                <w:rFonts w:ascii="Myriad-Pro, Calibri, Arial" w:hAnsi="Myriad-Pro, Calibri, Arial"/>
+              </w:rPr>
+            </w:pPr>
+            <w:r>
+              <w:rPr>
+                <w:rFonts w:ascii="Myriad-Pro, Calibri, Arial" w:hAnsi="Myriad-Pro, Calibri, Arial"/>
+              </w:rPr>
+              <w:t>{</w:t>
+            </w:r>
+            <w:proofErr w:type="spellStart"/>
+            <w:proofErr w:type="gramStart"/>
+            <w:r>
+              <w:rPr>
+                <w:rFonts w:ascii="Myriad-Pro, Calibri, Arial" w:hAnsi="Myriad-Pro, Calibri, Arial"/>
+              </w:rPr>
+              <w:t>d.records</w:t>
+            </w:r>
+            <w:proofErr w:type="spellEnd"/>
+            <w:proofErr w:type="gramEnd"/>
+            <w:r>
+              <w:rPr>
+                <w:rFonts w:ascii="Myriad-Pro, Calibri, Arial" w:hAnsi="Myriad-Pro, Calibri, Arial"/>
+              </w:rPr>
+              <w:t>[i+1].form}</w:t>
+            </w:r>
+          </w:p>
+        </w:tc>
+        <w:tc>
+          <w:tcPr>
+            <w:tcW w:w="1503" w:type="dxa"/>
+          </w:tcPr>
+          <w:p>
+            <w:pPr>
+              <w:pStyle w:val="Small"/>
+              <w:rPr>
+                <w:rFonts w:ascii="Myriad-Pro, Calibri, Arial" w:hAnsi="Myriad-Pro, Calibri, Arial"/>
+              </w:rPr>
+            </w:pPr>
+            <w:r>
+              <w:rPr>
+                <w:rFonts w:ascii="Myriad-Pro, Calibri, Arial" w:hAnsi="Myriad-Pro, Calibri, Arial"/>
+              </w:rPr>
+              <w:t>{</w:t>
+            </w:r>
+            <w:proofErr w:type="spellStart"/>
+            <w:proofErr w:type="gramStart"/>
+            <w:r>
+              <w:rPr>
+                <w:rFonts w:ascii="Myriad-Pro, Calibri, Arial" w:hAnsi="Myriad-Pro, Calibri, Arial"/>
+              </w:rPr>
+              <w:t>d.records</w:t>
+            </w:r>
+            <w:proofErr w:type="spellEnd"/>
+            <w:proofErr w:type="gramEnd"/>
+            <w:r>
+              <w:rPr>
+                <w:rFonts w:ascii="Myriad-Pro, Calibri, Arial" w:hAnsi="Myriad-Pro, Calibri, Arial"/>
+              </w:rPr>
+              <w:t>[i+1].manufacturer}</w:t>
+            </w:r>
+          </w:p>
+        </w:tc>
+      </w:tr>
+    </w:tbl>
     <w:p>
+      <w:pPr>
+        <w:spacing w:before="240"/>
+        <w:rPr>
+          <w:rFonts w:ascii="Myriad-Pro, Calibri, Arial" w:hAnsi="Myriad-Pro, Calibri, Arial"/>
+          <w:color w:val="000000" w:themeColor="text1"/>
+        </w:rPr>
+      </w:pPr>
       <w:r>
-        <w:t>Hello {</w:t>
+        <w:rPr>
+          <w:rFonts w:ascii="Myriad-Pro, Calibri, Arial" w:hAnsi="Myriad-Pro, Calibri, Arial"/>
+          <w:color w:val="000000" w:themeColor="text1"/>
+        </w:rPr>
+        <w:t>{</w:t>
+      </w:r>
+      <w:proofErr w:type="spellStart"/>
+      <w:proofErr w:type="gramStart"/>
+      <w:r>
+        <w:rPr>
+          <w:rFonts w:ascii="Myriad-Pro, Calibri, Arial" w:hAnsi="Myriad-Pro, Calibri, Arial"/>
+          <w:color w:val="000000" w:themeColor="text1"/>
+        </w:rPr>
+        <w:t>d.records</w:t>
+      </w:r>
+      <w:proofErr w:type="gramEnd"/>
+      <w:r>
+        <w:rPr>
+          <w:rFonts w:ascii="Myriad-Pro, Calibri, Arial" w:hAnsi="Myriad-Pro, Calibri, Arial"/>
+          <w:color w:val="000000" w:themeColor="text1"/>
+        </w:rPr>
+        <w:t>:ifEM</w:t>
+      </w:r>
+      <w:proofErr w:type="spellEnd"/>
+      <w:r>
+        <w:rPr>
+          <w:rFonts w:ascii="Myriad-Pro, Calibri, Arial" w:hAnsi="Myriad-Pro, Calibri, Arial"/>
+          <w:color w:val="000000" w:themeColor="text1"/>
+        </w:rPr>
+        <w:t>():</w:t>
       </w:r>
       <w:proofErr w:type="spellStart"/>
       <w:r>
-        <w:t>d.</w:t>
-      </w:r>
-      <w:r>
-        <w:t>patientData</w:t>
-      </w:r>
-      <w:r>
-        <w:t>.f</w:t>
-      </w:r>
-      <w:r>
-        <w:t>irst</w:t>
-      </w:r>
-      <w:r>
-        <w:t>n</w:t>
-      </w:r>
-      <w:r>
-        <w:t>ame</w:t>
+        <w:rPr>
+          <w:rFonts w:ascii="Myriad-Pro, Calibri, Arial" w:hAnsi="Myriad-Pro, Calibri, Arial"/>
+          <w:color w:val="000000" w:themeColor="text1"/>
+        </w:rPr>
+        <w:t>showBegin</w:t>
       </w:r>
       <w:proofErr w:type="spellEnd"/>
       <w:r>
+        <w:rPr>
+          <w:rFonts w:ascii="Myriad-Pro, Calibri, Arial" w:hAnsi="Myriad-Pro, Calibri, Arial"/>
+          <w:color w:val="000000" w:themeColor="text1"/>
+        </w:rPr>
+        <w:t>}No records found.{</w:t>
+      </w:r>
+      <w:proofErr w:type="spellStart"/>
+      <w:r>
+        <w:rPr>
+          <w:rFonts w:ascii="Myriad-Pro, Calibri, Arial" w:hAnsi="Myriad-Pro, Calibri, Arial"/>
+          <w:color w:val="000000" w:themeColor="text1"/>
+        </w:rPr>
+        <w:t>d.records:showEnd</w:t>
+      </w:r>
+      <w:proofErr w:type="spellEnd"/>
+      <w:r>
+        <w:rPr>
+          <w:rFonts w:ascii="Myriad-Pro, Calibri, Arial" w:hAnsi="Myriad-Pro, Calibri, Arial"/>
+          <w:color w:val="000000" w:themeColor="text1"/>
+        </w:rPr>
         <w:t>}</w:t>
       </w:r>
     </w:p>
     <w:sectPr>
+      <w:headerReference w:type="default" r:id="rId7"/>
+      <w:footerReference w:type="default" r:id="rId8"/>
       <w:pgSz w:w="12240" w:h="15840"/>
-      <w:pgMar w:top="1440" w:right="1440" w:bottom="1440" w:left="1440" w:header="708" w:footer="708" w:gutter="0"/>
+      <w:pgMar w:top="720" w:right="720" w:bottom="720" w:left="720" w:header="708" w:footer="708" w:gutter="0"/>
       <w:cols w:space="708"/>
       <w:docGrid w:linePitch="360"/>
     </w:sectPr>
   </w:body>
 </w:document>
+</file>
+
+<file path=word/endnotes.xml><?xml version="1.0" encoding="utf-8"?>
+<w:endnotes xmlns:wpc="http://schemas.microsoft.com/office/word/2010/wordprocessingCanvas" xmlns:cx="http://schemas.microsoft.com/office/drawing/2014/chartex" xmlns:cx1="http://schemas.microsoft.com/office/drawing/2015/9/8/chartex" xmlns:cx2="http://schemas.microsoft.com/office/drawing/2015/10/21/chartex" xmlns:cx3="http://schemas.microsoft.com/office/drawing/2016/5/9/chartex" xmlns:cx4="http://schemas.microsoft.com/office/drawing/2016/5/10/chartex" xmlns:cx5="http://schemas.microsoft.com/office/drawing/2016/5/11/chartex" xmlns:cx6="http://schemas.microsoft.com/office/drawing/2016/5/12/chartex" xmlns:cx7="http://schemas.microsoft.com/office/drawing/2016/5/13/chartex" xmlns:cx8="http://schemas.microsoft.com/office/drawing/2016/5/14/chartex" xmlns:mc="http://schemas.openxmlformats.org/markup-compatibility/2006" xmlns:aink="http://schemas.microsoft.com/office/drawing/2016/ink" xmlns:am3d="http://schemas.microsoft.com/office/drawing/2017/model3d" xmlns:o="urn:schemas-microsoft-com:office:office" xmlns:r="http://schemas.openxmlformats.org/officeDocument/2006/relationships" xmlns:m="http://schemas.openxmlformats.org/officeDocument/2006/math" xmlns:v="urn:schemas-microsoft-com:vml" xmlns:wp14="http://schemas.microsoft.com/office/word/2010/wordprocessingDrawing" xmlns:wp="http://schemas.openxmlformats.org/drawingml/2006/wordprocessingDrawing" xmlns:w10="urn:schemas-microsoft-com:office:word" xmlns:w="http://schemas.openxmlformats.org/wordprocessingml/2006/main" xmlns:w14="http://schemas.microsoft.com/office/word/2010/wordml" xmlns:w15="http://schemas.microsoft.com/office/word/2012/wordml" xmlns:w16cex="http://schemas.microsoft.com/office/word/2018/wordml/cex" xmlns:w16cid="http://schemas.microsoft.com/office/word/2016/wordml/cid" xmlns:w16="http://schemas.microsoft.com/office/word/2018/wordml" xmlns:w16sdtdh="http://schemas.microsoft.com/office/word/2020/wordml/sdtdatahash" xmlns:w16se="http://schemas.microsoft.com/office/word/2015/wordml/symex" xmlns:wpg="http://schemas.microsoft.com/office/word/2010/wordprocessingGroup" xmlns:wpi="http://schemas.microsoft.com/office/word/2010/wordprocessingInk" xmlns:wne="http://schemas.microsoft.com/office/word/2006/wordml" xmlns:wps="http://schemas.microsoft.com/office/word/2010/wordprocessingShape" mc:Ignorable="w14 w15 w16se w16cid w16 w16cex w16sdtdh wp14">
+  <w:endnote w:type="separator" w:id="-1">
+    <w:p>
+      <w:r>
+        <w:separator/>
+      </w:r>
+    </w:p>
+  </w:endnote>
+  <w:endnote w:type="continuationSeparator" w:id="0">
+    <w:p>
+      <w:r>
+        <w:continuationSeparator/>
+      </w:r>
+    </w:p>
+  </w:endnote>
+</w:endnotes>
+</file>
+
+<file path=word/footer1.xml><?xml version="1.0" encoding="utf-8"?>
+<w:ftr xmlns:wpc="http://schemas.microsoft.com/office/word/2010/wordprocessingCanvas" xmlns:cx="http://schemas.microsoft.com/office/drawing/2014/chartex" xmlns:cx1="http://schemas.microsoft.com/office/drawing/2015/9/8/chartex" xmlns:cx2="http://schemas.microsoft.com/office/drawing/2015/10/21/chartex" xmlns:cx3="http://schemas.microsoft.com/office/drawing/2016/5/9/chartex" xmlns:cx4="http://schemas.microsoft.com/office/drawing/2016/5/10/chartex" xmlns:cx5="http://schemas.microsoft.com/office/drawing/2016/5/11/chartex" xmlns:cx6="http://schemas.microsoft.com/office/drawing/2016/5/12/chartex" xmlns:cx7="http://schemas.microsoft.com/office/drawing/2016/5/13/chartex" xmlns:cx8="http://schemas.microsoft.com/office/drawing/2016/5/14/chartex" xmlns:mc="http://schemas.openxmlformats.org/markup-compatibility/2006" xmlns:aink="http://schemas.microsoft.com/office/drawing/2016/ink" xmlns:am3d="http://schemas.microsoft.com/office/drawing/2017/model3d" xmlns:o="urn:schemas-microsoft-com:office:office" xmlns:r="http://schemas.openxmlformats.org/officeDocument/2006/relationships" xmlns:m="http://schemas.openxmlformats.org/officeDocument/2006/math" xmlns:v="urn:schemas-microsoft-com:vml" xmlns:wp14="http://schemas.microsoft.com/office/word/2010/wordprocessingDrawing" xmlns:wp="http://schemas.openxmlformats.org/drawingml/2006/wordprocessingDrawing" xmlns:w10="urn:schemas-microsoft-com:office:word" xmlns:w="http://schemas.openxmlformats.org/wordprocessingml/2006/main" xmlns:w14="http://schemas.microsoft.com/office/word/2010/wordml" xmlns:w15="http://schemas.microsoft.com/office/word/2012/wordml" xmlns:w16cex="http://schemas.microsoft.com/office/word/2018/wordml/cex" xmlns:w16cid="http://schemas.microsoft.com/office/word/2016/wordml/cid" xmlns:w16="http://schemas.microsoft.com/office/word/2018/wordml" xmlns:w16sdtdh="http://schemas.microsoft.com/office/word/2020/wordml/sdtdatahash" xmlns:w16se="http://schemas.microsoft.com/office/word/2015/wordml/symex" xmlns:wpg="http://schemas.microsoft.com/office/word/2010/wordprocessingGroup" xmlns:wpi="http://schemas.microsoft.com/office/word/2010/wordprocessingInk" xmlns:wne="http://schemas.microsoft.com/office/word/2006/wordml" xmlns:wps="http://schemas.microsoft.com/office/word/2010/wordprocessingShape" mc:Ignorable="w14 w15 w16se w16cid w16 w16cex w16sdtdh wp14">
+  <w:sdt>
+    <w:sdtPr>
+      <w:id w:val="-786121602"/>
+      <w:docPartObj>
+        <w:docPartGallery w:val="Page Numbers (Bottom of Page)"/>
+        <w:docPartUnique/>
+      </w:docPartObj>
+    </w:sdtPr>
+    <w:sdtEndPr/>
+    <w:sdtContent>
+      <w:sdt>
+        <w:sdtPr>
+          <w:id w:val="1728636285"/>
+          <w:docPartObj>
+            <w:docPartGallery w:val="Page Numbers (Top of Page)"/>
+            <w:docPartUnique/>
+          </w:docPartObj>
+        </w:sdtPr>
+        <w:sdtEndPr/>
+        <w:sdtContent>
+          <w:p>
+            <w:pPr>
+              <w:pStyle w:val="Footer"/>
+              <w:jc w:val="center"/>
+            </w:pPr>
+            <w:r>
+              <w:t xml:space="preserve">Page </w:t>
+            </w:r>
+            <w:r>
+              <w:fldChar w:fldCharType="begin"/>
+            </w:r>
+            <w:r>
+              <w:instrText xml:space="preserve"> PAGE </w:instrText>
+            </w:r>
+            <w:r>
+              <w:fldChar w:fldCharType="separate"/>
+            </w:r>
+            <w:r>
+              <w:rPr>
+                <w:noProof/>
+              </w:rPr>
+              <w:t>2</w:t>
+            </w:r>
+            <w:r>
+              <w:fldChar w:fldCharType="end"/>
+            </w:r>
+            <w:r>
+              <w:t xml:space="preserve"> of </w:t>
+            </w:r>
+            <w:r>
+              <w:fldChar w:fldCharType="begin"/>
+            </w:r>
+            <w:r>
+              <w:instrText xml:space="preserve"> NUMPAGES  </w:instrText>
+            </w:r>
+            <w:r>
+              <w:fldChar w:fldCharType="separate"/>
+            </w:r>
+            <w:r>
+              <w:rPr>
+                <w:noProof/>
+              </w:rPr>
+              <w:t>2</w:t>
+            </w:r>
+            <w:r>
+              <w:fldChar w:fldCharType="end"/>
+            </w:r>
+          </w:p>
+        </w:sdtContent>
+      </w:sdt>
+    </w:sdtContent>
+  </w:sdt>
+</w:ftr>
+</file>
+
+<file path=word/footnotes.xml><?xml version="1.0" encoding="utf-8"?>
+<w:footnotes xmlns:wpc="http://schemas.microsoft.com/office/word/2010/wordprocessingCanvas" xmlns:cx="http://schemas.microsoft.com/office/drawing/2014/chartex" xmlns:cx1="http://schemas.microsoft.com/office/drawing/2015/9/8/chartex" xmlns:cx2="http://schemas.microsoft.com/office/drawing/2015/10/21/chartex" xmlns:cx3="http://schemas.microsoft.com/office/drawing/2016/5/9/chartex" xmlns:cx4="http://schemas.microsoft.com/office/drawing/2016/5/10/chartex" xmlns:cx5="http://schemas.microsoft.com/office/drawing/2016/5/11/chartex" xmlns:cx6="http://schemas.microsoft.com/office/drawing/2016/5/12/chartex" xmlns:cx7="http://schemas.microsoft.com/office/drawing/2016/5/13/chartex" xmlns:cx8="http://schemas.microsoft.com/office/drawing/2016/5/14/chartex" xmlns:mc="http://schemas.openxmlformats.org/markup-compatibility/2006" xmlns:aink="http://schemas.microsoft.com/office/drawing/2016/ink" xmlns:am3d="http://schemas.microsoft.com/office/drawing/2017/model3d" xmlns:o="urn:schemas-microsoft-com:office:office" xmlns:r="http://schemas.openxmlformats.org/officeDocument/2006/relationships" xmlns:m="http://schemas.openxmlformats.org/officeDocument/2006/math" xmlns:v="urn:schemas-microsoft-com:vml" xmlns:wp14="http://schemas.microsoft.com/office/word/2010/wordprocessingDrawing" xmlns:wp="http://schemas.openxmlformats.org/drawingml/2006/wordprocessingDrawing" xmlns:w10="urn:schemas-microsoft-com:office:word" xmlns:w="http://schemas.openxmlformats.org/wordprocessingml/2006/main" xmlns:w14="http://schemas.microsoft.com/office/word/2010/wordml" xmlns:w15="http://schemas.microsoft.com/office/word/2012/wordml" xmlns:w16cex="http://schemas.microsoft.com/office/word/2018/wordml/cex" xmlns:w16cid="http://schemas.microsoft.com/office/word/2016/wordml/cid" xmlns:w16="http://schemas.microsoft.com/office/word/2018/wordml" xmlns:w16sdtdh="http://schemas.microsoft.com/office/word/2020/wordml/sdtdatahash" xmlns:w16se="http://schemas.microsoft.com/office/word/2015/wordml/symex" xmlns:wpg="http://schemas.microsoft.com/office/word/2010/wordprocessingGroup" xmlns:wpi="http://schemas.microsoft.com/office/word/2010/wordprocessingInk" xmlns:wne="http://schemas.microsoft.com/office/word/2006/wordml" xmlns:wps="http://schemas.microsoft.com/office/word/2010/wordprocessingShape" mc:Ignorable="w14 w15 w16se w16cid w16 w16cex w16sdtdh wp14">
+  <w:footnote w:type="separator" w:id="-1">
+    <w:p>
+      <w:r>
+        <w:separator/>
+      </w:r>
+    </w:p>
+  </w:footnote>
+  <w:footnote w:type="continuationSeparator" w:id="0">
+    <w:p>
+      <w:r>
+        <w:continuationSeparator/>
+      </w:r>
+    </w:p>
+  </w:footnote>
+</w:footnotes>
+</file>
+
+<file path=word/header1.xml><?xml version="1.0" encoding="utf-8"?>
+<w:hdr xmlns:wpc="http://schemas.microsoft.com/office/word/2010/wordprocessingCanvas" xmlns:cx="http://schemas.microsoft.com/office/drawing/2014/chartex" xmlns:cx1="http://schemas.microsoft.com/office/drawing/2015/9/8/chartex" xmlns:cx2="http://schemas.microsoft.com/office/drawing/2015/10/21/chartex" xmlns:cx3="http://schemas.microsoft.com/office/drawing/2016/5/9/chartex" xmlns:cx4="http://schemas.microsoft.com/office/drawing/2016/5/10/chartex" xmlns:cx5="http://schemas.microsoft.com/office/drawing/2016/5/11/chartex" xmlns:cx6="http://schemas.microsoft.com/office/drawing/2016/5/12/chartex" xmlns:cx7="http://schemas.microsoft.com/office/drawing/2016/5/13/chartex" xmlns:cx8="http://schemas.microsoft.com/office/drawing/2016/5/14/chartex" xmlns:mc="http://schemas.openxmlformats.org/markup-compatibility/2006" xmlns:aink="http://schemas.microsoft.com/office/drawing/2016/ink" xmlns:am3d="http://schemas.microsoft.com/office/drawing/2017/model3d" xmlns:o="urn:schemas-microsoft-com:office:office" xmlns:r="http://schemas.openxmlformats.org/officeDocument/2006/relationships" xmlns:m="http://schemas.openxmlformats.org/officeDocument/2006/math" xmlns:v="urn:schemas-microsoft-com:vml" xmlns:wp14="http://schemas.microsoft.com/office/word/2010/wordprocessingDrawing" xmlns:wp="http://schemas.openxmlformats.org/drawingml/2006/wordprocessingDrawing" xmlns:w10="urn:schemas-microsoft-com:office:word" xmlns:w="http://schemas.openxmlformats.org/wordprocessingml/2006/main" xmlns:w14="http://schemas.microsoft.com/office/word/2010/wordml" xmlns:w15="http://schemas.microsoft.com/office/word/2012/wordml" xmlns:w16cex="http://schemas.microsoft.com/office/word/2018/wordml/cex" xmlns:w16cid="http://schemas.microsoft.com/office/word/2016/wordml/cid" xmlns:w16="http://schemas.microsoft.com/office/word/2018/wordml" xmlns:w16sdtdh="http://schemas.microsoft.com/office/word/2020/wordml/sdtdatahash" xmlns:w16se="http://schemas.microsoft.com/office/word/2015/wordml/symex" xmlns:wpg="http://schemas.microsoft.com/office/word/2010/wordprocessingGroup" xmlns:wpi="http://schemas.microsoft.com/office/word/2010/wordprocessingInk" xmlns:wne="http://schemas.microsoft.com/office/word/2006/wordml" xmlns:wps="http://schemas.microsoft.com/office/word/2010/wordprocessingShape" mc:Ignorable="w14 w15 w16se w16cid w16 w16cex w16sdtdh wp14">
+  <w:tbl>
+    <w:tblPr>
+      <w:tblStyle w:val="TableGrid"/>
+      <w:tblW w:w="0" w:type="auto"/>
+      <w:tblBorders>
+        <w:top w:val="none" w:sz="0" w:space="0" w:color="auto"/>
+        <w:left w:val="none" w:sz="0" w:space="0" w:color="auto"/>
+        <w:bottom w:val="single" w:sz="8" w:space="0" w:color="FCBA19"/>
+        <w:right w:val="none" w:sz="0" w:space="0" w:color="auto"/>
+        <w:insideH w:val="none" w:sz="0" w:space="0" w:color="auto"/>
+        <w:insideV w:val="none" w:sz="0" w:space="0" w:color="auto"/>
+      </w:tblBorders>
+      <w:shd w:val="clear" w:color="auto" w:fill="003366"/>
+      <w:tblCellMar>
+        <w:left w:w="0" w:type="dxa"/>
+        <w:right w:w="0" w:type="dxa"/>
+      </w:tblCellMar>
+      <w:tblLook w:val="04A0" w:firstRow="1" w:lastRow="0" w:firstColumn="1" w:lastColumn="0" w:noHBand="0" w:noVBand="1"/>
+    </w:tblPr>
+    <w:tblGrid>
+      <w:gridCol w:w="10790"/>
+    </w:tblGrid>
+    <w:tr>
+      <w:tc>
+        <w:tcPr>
+          <w:tcW w:w="10790" w:type="dxa"/>
+          <w:shd w:val="clear" w:color="auto" w:fill="003366"/>
+        </w:tcPr>
+        <w:p>
+          <w:pPr>
+            <w:pStyle w:val="Heading1"/>
+            <w:spacing w:before="0" w:after="0"/>
+            <w:outlineLvl w:val="0"/>
+          </w:pPr>
+          <w:r>
+            <w:rPr>
+              <w:noProof/>
+            </w:rPr>
+            <w:drawing>
+              <wp:inline distT="0" distB="0" distL="0" distR="0" wp14:anchorId="22CB9C62" wp14:editId="783B18D1">
+                <wp:extent cx="2037600" cy="784800"/>
+                <wp:effectExtent l="0" t="0" r="0" b="0"/>
+                <wp:docPr id="1" name="Picture 1"/>
+                <wp:cNvGraphicFramePr>
+                  <a:graphicFrameLocks xmlns:a="http://schemas.openxmlformats.org/drawingml/2006/main" noChangeAspect="1"/>
+                </wp:cNvGraphicFramePr>
+                <a:graphic xmlns:a="http://schemas.openxmlformats.org/drawingml/2006/main">
+                  <a:graphicData uri="http://schemas.openxmlformats.org/drawingml/2006/picture">
+                    <pic:pic xmlns:pic="http://schemas.openxmlformats.org/drawingml/2006/picture">
+                      <pic:nvPicPr>
+                        <pic:cNvPr id="0" name="Picture 1"/>
+                        <pic:cNvPicPr>
+                          <a:picLocks noChangeAspect="1" noChangeArrowheads="1"/>
+                        </pic:cNvPicPr>
+                      </pic:nvPicPr>
+                      <pic:blipFill>
+                        <a:blip r:embed="rId1" cstate="print">
+                          <a:extLst>
+                            <a:ext uri="{28A0092B-C50C-407E-A947-70E740481C1C}">
+                              <a14:useLocalDpi xmlns:a14="http://schemas.microsoft.com/office/drawing/2010/main" val="0"/>
+                            </a:ext>
+                          </a:extLst>
+                        </a:blip>
+                        <a:srcRect/>
+                        <a:stretch>
+                          <a:fillRect/>
+                        </a:stretch>
+                      </pic:blipFill>
+                      <pic:spPr bwMode="auto">
+                        <a:xfrm>
+                          <a:off x="0" y="0"/>
+                          <a:ext cx="2037600" cy="784800"/>
+                        </a:xfrm>
+                        <a:prstGeom prst="rect">
+                          <a:avLst/>
+                        </a:prstGeom>
+                        <a:noFill/>
+                        <a:ln>
+                          <a:noFill/>
+                        </a:ln>
+                      </pic:spPr>
+                    </pic:pic>
+                  </a:graphicData>
+                </a:graphic>
+              </wp:inline>
+            </w:drawing>
+          </w:r>
+        </w:p>
+      </w:tc>
+    </w:tr>
+  </w:tbl>
+  <w:p>
+    <w:pPr>
+      <w:pStyle w:val="Heading1"/>
+      <w:rPr>
+        <w:rFonts w:ascii="Myriad-Pro, Calibri, Arial" w:hAnsi="Myriad-Pro, Calibri, Arial"/>
+      </w:rPr>
+    </w:pPr>
+    <w:r>
+      <w:rPr>
+        <w:rFonts w:ascii="Myriad-Pro, Calibri, Arial" w:hAnsi="Myriad-Pro, Calibri, Arial"/>
+      </w:rPr>
+      <w:t>Health Gateway Medication History</w:t>
+    </w:r>
+    <w:r>
+      <w:rPr>
+        <w:rFonts w:ascii="Myriad-Pro, Calibri, Arial" w:hAnsi="Myriad-Pro, Calibri, Arial"/>
+      </w:rPr>
+      <w:t xml:space="preserve"> </w:t>
+    </w:r>
+    <w:r>
+      <w:rPr>
+        <w:rFonts w:ascii="Myriad-Pro, Calibri, Arial" w:hAnsi="Myriad-Pro, Calibri, Arial"/>
+      </w:rPr>
+      <w:t>{</w:t>
+    </w:r>
+    <w:proofErr w:type="gramStart"/>
+    <w:r>
+      <w:rPr>
+        <w:rFonts w:ascii="Myriad-Pro, Calibri, Arial" w:hAnsi="Myriad-Pro, Calibri, Arial"/>
+      </w:rPr>
+      <w:t>d.</w:t>
+    </w:r>
+    <w:r>
+      <w:rPr>
+        <w:rFonts w:ascii="Myriad-Pro, Calibri, Arial" w:hAnsi="Myriad-Pro, Calibri, Arial"/>
+      </w:rPr>
+      <w:t>isR</w:t>
+    </w:r>
+    <w:r>
+      <w:rPr>
+        <w:rFonts w:ascii="Myriad-Pro, Calibri, Arial" w:hAnsi="Myriad-Pro, Calibri, Arial"/>
+      </w:rPr>
+      <w:t>edacted</w:t>
+    </w:r>
+    <w:proofErr w:type="gramEnd"/>
+    <w:r>
+      <w:rPr>
+        <w:rFonts w:ascii="Myriad-Pro, Calibri, Arial" w:hAnsi="Myriad-Pro, Calibri, Arial"/>
+      </w:rPr>
+      <w:t>:ifEQ(true):show</w:t>
+    </w:r>
+    <w:r>
+      <w:rPr>
+        <w:rFonts w:ascii="Myriad-Pro, Calibri, Arial" w:hAnsi="Myriad-Pro, Calibri, Arial"/>
+      </w:rPr>
+      <w:t>Begin}(</w:t>
+    </w:r>
+    <w:r>
+      <w:rPr>
+        <w:rFonts w:ascii="Myriad-Pro, Calibri, Arial" w:hAnsi="Myriad-Pro, Calibri, Arial"/>
+      </w:rPr>
+      <w:t>Redacted</w:t>
+    </w:r>
+    <w:r>
+      <w:rPr>
+        <w:rFonts w:ascii="Myriad-Pro, Calibri, Arial" w:hAnsi="Myriad-Pro, Calibri, Arial"/>
+      </w:rPr>
+      <w:t>){d.</w:t>
+    </w:r>
+    <w:r>
+      <w:rPr>
+        <w:rFonts w:ascii="Myriad-Pro, Calibri, Arial" w:hAnsi="Myriad-Pro, Calibri, Arial"/>
+      </w:rPr>
+      <w:t>isR</w:t>
+    </w:r>
+    <w:r>
+      <w:rPr>
+        <w:rFonts w:ascii="Myriad-Pro, Calibri, Arial" w:hAnsi="Myriad-Pro, Calibri, Arial"/>
+      </w:rPr>
+      <w:t>edacted:showEnd}</w:t>
+    </w:r>
+  </w:p>
+  <w:p>
+    <w:pPr>
+      <w:rPr>
+        <w:rFonts w:ascii="Myriad-Pro, Calibri, Arial" w:hAnsi="Myriad-Pro, Calibri, Arial"/>
+        <w:b/>
+        <w:bCs/>
+      </w:rPr>
+    </w:pPr>
+    <w:r>
+      <w:rPr>
+        <w:rFonts w:ascii="Myriad-Pro, Calibri, Arial" w:hAnsi="Myriad-Pro, Calibri, Arial"/>
+      </w:rPr>
+      <w:t xml:space="preserve">This record was generated by Provincial Health Gateway application.  For any questions, please contact </w:t>
+    </w:r>
+    <w:hyperlink r:id="rId2" w:history="1">
+      <w:r>
+        <w:rPr>
+          <w:rStyle w:val="Strong"/>
+          <w:rFonts w:ascii="Myriad-Pro, Calibri, Arial" w:hAnsi="Myriad-Pro, Calibri, Arial"/>
+        </w:rPr>
+        <w:t>HealthGateway@gov.bc.ca</w:t>
+      </w:r>
+    </w:hyperlink>
+  </w:p>
+  <w:tbl>
+    <w:tblPr>
+      <w:tblStyle w:val="TableGrid"/>
+      <w:tblW w:w="5000" w:type="pct"/>
+      <w:tblBorders>
+        <w:top w:val="none" w:sz="0" w:space="0" w:color="auto"/>
+        <w:left w:val="none" w:sz="0" w:space="0" w:color="auto"/>
+        <w:bottom w:val="none" w:sz="0" w:space="0" w:color="auto"/>
+        <w:right w:val="none" w:sz="0" w:space="0" w:color="auto"/>
+        <w:insideH w:val="none" w:sz="0" w:space="0" w:color="auto"/>
+        <w:insideV w:val="none" w:sz="0" w:space="0" w:color="auto"/>
+      </w:tblBorders>
+      <w:tblCellMar>
+        <w:top w:w="71" w:type="dxa"/>
+        <w:left w:w="0" w:type="dxa"/>
+        <w:bottom w:w="71" w:type="dxa"/>
+        <w:right w:w="0" w:type="dxa"/>
+      </w:tblCellMar>
+      <w:tblLook w:val="04A0" w:firstRow="1" w:lastRow="0" w:firstColumn="1" w:lastColumn="0" w:noHBand="0" w:noVBand="1"/>
+    </w:tblPr>
+    <w:tblGrid>
+      <w:gridCol w:w="3598"/>
+      <w:gridCol w:w="3601"/>
+      <w:gridCol w:w="3601"/>
+    </w:tblGrid>
+    <w:tr>
+      <w:tc>
+        <w:tcPr>
+          <w:tcW w:w="1666" w:type="pct"/>
+        </w:tcPr>
+        <w:p>
+          <w:pPr>
+            <w:rPr>
+              <w:rFonts w:ascii="Myriad-Pro, Calibri, Arial" w:hAnsi="Myriad-Pro, Calibri, Arial"/>
+            </w:rPr>
+          </w:pPr>
+        </w:p>
+      </w:tc>
+      <w:tc>
+        <w:tcPr>
+          <w:tcW w:w="1667" w:type="pct"/>
+        </w:tcPr>
+        <w:p>
+          <w:pPr>
+            <w:rPr>
+              <w:rFonts w:ascii="Myriad-Pro, Calibri, Arial" w:hAnsi="Myriad-Pro, Calibri, Arial"/>
+            </w:rPr>
+          </w:pPr>
+        </w:p>
+      </w:tc>
+      <w:tc>
+        <w:tcPr>
+          <w:tcW w:w="1667" w:type="pct"/>
+        </w:tcPr>
+        <w:p>
+          <w:pPr>
+            <w:rPr>
+              <w:rFonts w:ascii="Myriad-Pro, Calibri, Arial" w:hAnsi="Myriad-Pro, Calibri, Arial"/>
+            </w:rPr>
+          </w:pPr>
+          <w:r>
+            <w:rPr>
+              <w:rStyle w:val="Strong"/>
+              <w:rFonts w:ascii="Myriad-Pro, Calibri, Arial" w:hAnsi="Myriad-Pro, Calibri, Arial"/>
+              <w:color w:val="808080" w:themeColor="background1" w:themeShade="80"/>
+            </w:rPr>
+            <w:t>Date Printed:</w:t>
+          </w:r>
+          <w:r>
+            <w:rPr>
+              <w:rFonts w:ascii="Myriad-Pro, Calibri, Arial" w:hAnsi="Myriad-Pro, Calibri, Arial"/>
+              <w:color w:val="808080" w:themeColor="background1" w:themeShade="80"/>
+            </w:rPr>
+            <w:t xml:space="preserve"> {</w:t>
+          </w:r>
+          <w:proofErr w:type="spellStart"/>
+          <w:proofErr w:type="gramStart"/>
+          <w:r>
+            <w:rPr>
+              <w:rFonts w:ascii="Myriad-Pro, Calibri, Arial" w:hAnsi="Myriad-Pro, Calibri, Arial"/>
+              <w:color w:val="808080" w:themeColor="background1" w:themeShade="80"/>
+            </w:rPr>
+            <w:t>d.datePrinted</w:t>
+          </w:r>
+          <w:proofErr w:type="spellEnd"/>
+          <w:proofErr w:type="gramEnd"/>
+          <w:r>
+            <w:rPr>
+              <w:rFonts w:ascii="Myriad-Pro, Calibri, Arial" w:hAnsi="Myriad-Pro, Calibri, Arial"/>
+              <w:color w:val="808080" w:themeColor="background1" w:themeShade="80"/>
+            </w:rPr>
+            <w:t>}</w:t>
+          </w:r>
+        </w:p>
+      </w:tc>
+    </w:tr>
+    <w:tr>
+      <w:tc>
+        <w:tcPr>
+          <w:tcW w:w="1666" w:type="pct"/>
+        </w:tcPr>
+        <w:p>
+          <w:pPr>
+            <w:rPr>
+              <w:rFonts w:ascii="Myriad-Pro, Calibri, Arial" w:hAnsi="Myriad-Pro, Calibri, Arial"/>
+            </w:rPr>
+          </w:pPr>
+          <w:r>
+            <w:rPr>
+              <w:rStyle w:val="Strong"/>
+              <w:rFonts w:ascii="Myriad-Pro, Calibri, Arial" w:hAnsi="Myriad-Pro, Calibri, Arial"/>
+            </w:rPr>
+            <w:t>Name:</w:t>
+          </w:r>
+          <w:r>
+            <w:rPr>
+              <w:rFonts w:ascii="Myriad-Pro, Calibri, Arial" w:hAnsi="Myriad-Pro, Calibri, Arial"/>
+            </w:rPr>
+            <w:t xml:space="preserve"> {</w:t>
+          </w:r>
+          <w:proofErr w:type="gramStart"/>
+          <w:r>
+            <w:rPr>
+              <w:rFonts w:ascii="Myriad-Pro, Calibri, Arial" w:hAnsi="Myriad-Pro, Calibri, Arial"/>
+            </w:rPr>
+            <w:t>d.</w:t>
+          </w:r>
+          <w:r>
+            <w:rPr>
+              <w:rFonts w:ascii="Myriad-Pro, Calibri, Arial" w:hAnsi="Myriad-Pro, Calibri, Arial"/>
+            </w:rPr>
+            <w:t>patient.</w:t>
+          </w:r>
+          <w:r>
+            <w:rPr>
+              <w:rFonts w:ascii="Myriad-Pro, Calibri, Arial" w:hAnsi="Myriad-Pro, Calibri, Arial"/>
+            </w:rPr>
+            <w:t>name</w:t>
+          </w:r>
+          <w:proofErr w:type="gramEnd"/>
+          <w:r>
+            <w:rPr>
+              <w:rFonts w:ascii="Myriad-Pro, Calibri, Arial" w:hAnsi="Myriad-Pro, Calibri, Arial"/>
+            </w:rPr>
+            <w:t>}</w:t>
+          </w:r>
+        </w:p>
+      </w:tc>
+      <w:tc>
+        <w:tcPr>
+          <w:tcW w:w="1667" w:type="pct"/>
+        </w:tcPr>
+        <w:p>
+          <w:pPr>
+            <w:rPr>
+              <w:rFonts w:ascii="Myriad-Pro, Calibri, Arial" w:hAnsi="Myriad-Pro, Calibri, Arial"/>
+            </w:rPr>
+          </w:pPr>
+          <w:r>
+            <w:rPr>
+              <w:rStyle w:val="Strong"/>
+              <w:rFonts w:ascii="Myriad-Pro, Calibri, Arial" w:hAnsi="Myriad-Pro, Calibri, Arial"/>
+            </w:rPr>
+            <w:t>PHN:</w:t>
+          </w:r>
+          <w:r>
+            <w:rPr>
+              <w:rFonts w:ascii="Myriad-Pro, Calibri, Arial" w:hAnsi="Myriad-Pro, Calibri, Arial"/>
+            </w:rPr>
+            <w:t xml:space="preserve"> {</w:t>
+          </w:r>
+          <w:proofErr w:type="spellStart"/>
+          <w:r>
+            <w:rPr>
+              <w:rFonts w:ascii="Myriad-Pro, Calibri, Arial" w:hAnsi="Myriad-Pro, Calibri, Arial"/>
+            </w:rPr>
+            <w:t>d.</w:t>
+          </w:r>
+          <w:r>
+            <w:rPr>
+              <w:rFonts w:ascii="Myriad-Pro, Calibri, Arial" w:hAnsi="Myriad-Pro, Calibri, Arial"/>
+            </w:rPr>
+            <w:t>patient.phn</w:t>
+          </w:r>
+          <w:proofErr w:type="spellEnd"/>
+          <w:r>
+            <w:rPr>
+              <w:rFonts w:ascii="Myriad-Pro, Calibri, Arial" w:hAnsi="Myriad-Pro, Calibri, Arial"/>
+            </w:rPr>
+            <w:t>}</w:t>
+          </w:r>
+        </w:p>
+      </w:tc>
+      <w:tc>
+        <w:tcPr>
+          <w:tcW w:w="1667" w:type="pct"/>
+        </w:tcPr>
+        <w:p>
+          <w:pPr>
+            <w:rPr>
+              <w:rFonts w:ascii="Myriad-Pro, Calibri, Arial" w:hAnsi="Myriad-Pro, Calibri, Arial"/>
+            </w:rPr>
+          </w:pPr>
+          <w:r>
+            <w:rPr>
+              <w:rStyle w:val="Strong"/>
+              <w:rFonts w:ascii="Myriad-Pro, Calibri, Arial" w:hAnsi="Myriad-Pro, Calibri, Arial"/>
+            </w:rPr>
+            <w:t>Date of Birth:</w:t>
+          </w:r>
+          <w:r>
+            <w:rPr>
+              <w:rFonts w:ascii="Myriad-Pro, Calibri, Arial" w:hAnsi="Myriad-Pro, Calibri, Arial"/>
+            </w:rPr>
+            <w:t xml:space="preserve"> {</w:t>
+          </w:r>
+          <w:proofErr w:type="spellStart"/>
+          <w:proofErr w:type="gramStart"/>
+          <w:r>
+            <w:rPr>
+              <w:rFonts w:ascii="Myriad-Pro, Calibri, Arial" w:hAnsi="Myriad-Pro, Calibri, Arial"/>
+            </w:rPr>
+            <w:t>d</w:t>
+          </w:r>
+          <w:r>
+            <w:rPr>
+              <w:rFonts w:ascii="Myriad-Pro, Calibri, Arial" w:hAnsi="Myriad-Pro, Calibri, Arial"/>
+            </w:rPr>
+            <w:t>.patient</w:t>
+          </w:r>
+          <w:proofErr w:type="gramEnd"/>
+          <w:r>
+            <w:rPr>
+              <w:rFonts w:ascii="Myriad-Pro, Calibri, Arial" w:hAnsi="Myriad-Pro, Calibri, Arial"/>
+            </w:rPr>
+            <w:t>.dateOfBirth</w:t>
+          </w:r>
+          <w:proofErr w:type="spellEnd"/>
+          <w:r>
+            <w:rPr>
+              <w:rFonts w:ascii="Myriad-Pro, Calibri, Arial" w:hAnsi="Myriad-Pro, Calibri, Arial"/>
+            </w:rPr>
+            <w:t>}</w:t>
+          </w:r>
+        </w:p>
+      </w:tc>
+    </w:tr>
+  </w:tbl>
+  <w:p>
+    <w:pPr>
+      <w:pStyle w:val="Small"/>
+      <w:spacing w:before="120" w:after="120"/>
+      <w:rPr>
+        <w:rFonts w:ascii="Myriad-Pro, Calibri, Arial" w:hAnsi="Myriad-Pro, Calibri, Arial"/>
+        <w:sz w:val="18"/>
+        <w:szCs w:val="18"/>
+      </w:rPr>
+    </w:pPr>
+    <w:r>
+      <w:rPr>
+        <w:rFonts w:ascii="Myriad-Pro, Calibri, Arial" w:hAnsi="Myriad-Pro, Calibri, Arial"/>
+        <w:sz w:val="18"/>
+        <w:szCs w:val="18"/>
+      </w:rPr>
+      <w:t>{</w:t>
+    </w:r>
+    <w:proofErr w:type="spellStart"/>
+    <w:proofErr w:type="gramStart"/>
+    <w:r>
+      <w:rPr>
+        <w:rFonts w:ascii="Myriad-Pro, Calibri, Arial" w:hAnsi="Myriad-Pro, Calibri, Arial"/>
+        <w:sz w:val="18"/>
+        <w:szCs w:val="18"/>
+      </w:rPr>
+      <w:t>d.</w:t>
+    </w:r>
+    <w:r>
+      <w:rPr>
+        <w:rFonts w:ascii="Myriad-Pro, Calibri, Arial" w:hAnsi="Myriad-Pro, Calibri, Arial"/>
+        <w:sz w:val="18"/>
+        <w:szCs w:val="18"/>
+      </w:rPr>
+      <w:t>filterText</w:t>
+    </w:r>
+    <w:proofErr w:type="spellEnd"/>
+    <w:proofErr w:type="gramEnd"/>
+    <w:r>
+      <w:rPr>
+        <w:rFonts w:ascii="Myriad-Pro, Calibri, Arial" w:hAnsi="Myriad-Pro, Calibri, Arial"/>
+        <w:sz w:val="18"/>
+        <w:szCs w:val="18"/>
+      </w:rPr>
+      <w:t>}</w:t>
+    </w:r>
+  </w:p>
+</w:hdr>
 </file>
 
 <file path=word/styles.xml><?xml version="1.0" encoding="utf-8"?>
@@ -438,6 +2187,43 @@
   <w:style w:type="paragraph" w:default="1" w:styleId="Normal">
     <w:name w:val="Normal"/>
     <w:qFormat/>
+    <w:rsid w:val="00D7009B"/>
+    <w:pPr>
+      <w:tabs>
+        <w:tab w:val="center" w:pos="4680"/>
+        <w:tab w:val="right" w:pos="9360"/>
+      </w:tabs>
+      <w:spacing w:after="0" w:line="240" w:lineRule="auto"/>
+    </w:pPr>
+    <w:rPr>
+      <w:rFonts w:ascii="BC Sans" w:hAnsi="BC Sans"/>
+      <w:color w:val="003366"/>
+      <w:sz w:val="18"/>
+      <w:szCs w:val="18"/>
+      <w:lang w:val="en-US"/>
+    </w:rPr>
+  </w:style>
+  <w:style w:type="paragraph" w:styleId="Heading1">
+    <w:name w:val="heading 1"/>
+    <w:basedOn w:val="Normal"/>
+    <w:next w:val="Normal"/>
+    <w:link w:val="Heading1Char"/>
+    <w:uiPriority w:val="9"/>
+    <w:qFormat/>
+    <w:rsid w:val="000C6CE1"/>
+    <w:pPr>
+      <w:keepNext/>
+      <w:keepLines/>
+      <w:spacing w:before="240" w:after="120"/>
+      <w:outlineLvl w:val="0"/>
+    </w:pPr>
+    <w:rPr>
+      <w:rFonts w:eastAsiaTheme="majorEastAsia" w:cstheme="majorBidi"/>
+      <w:b/>
+      <w:bCs/>
+      <w:sz w:val="32"/>
+      <w:szCs w:val="32"/>
+    </w:rPr>
   </w:style>
   <w:style w:type="character" w:default="1" w:styleId="DefaultParagraphFont">
     <w:name w:val="Default Paragraph Font"/>
@@ -465,6 +2251,199 @@
     <w:uiPriority w:val="99"/>
     <w:semiHidden/>
     <w:unhideWhenUsed/>
+  </w:style>
+  <w:style w:type="character" w:customStyle="1" w:styleId="Heading1Char">
+    <w:name w:val="Heading 1 Char"/>
+    <w:basedOn w:val="DefaultParagraphFont"/>
+    <w:link w:val="Heading1"/>
+    <w:uiPriority w:val="9"/>
+    <w:rsid w:val="000C6CE1"/>
+    <w:rPr>
+      <w:rFonts w:ascii="BC Sans" w:eastAsiaTheme="majorEastAsia" w:hAnsi="BC Sans" w:cstheme="majorBidi"/>
+      <w:b/>
+      <w:bCs/>
+      <w:color w:val="003366"/>
+      <w:sz w:val="32"/>
+      <w:szCs w:val="32"/>
+      <w:lang w:val="en-US"/>
+    </w:rPr>
+  </w:style>
+  <w:style w:type="character" w:styleId="Strong">
+    <w:name w:val="Strong"/>
+    <w:basedOn w:val="DefaultParagraphFont"/>
+    <w:uiPriority w:val="22"/>
+    <w:qFormat/>
+    <w:rsid w:val="002C7399"/>
+    <w:rPr>
+      <w:b/>
+      <w:bCs/>
+    </w:rPr>
+  </w:style>
+  <w:style w:type="character" w:styleId="Hyperlink">
+    <w:name w:val="Hyperlink"/>
+    <w:basedOn w:val="DefaultParagraphFont"/>
+    <w:uiPriority w:val="99"/>
+    <w:unhideWhenUsed/>
+    <w:rsid w:val="002C7399"/>
+    <w:rPr>
+      <w:color w:val="0563C1" w:themeColor="hyperlink"/>
+      <w:u w:val="single"/>
+    </w:rPr>
+  </w:style>
+  <w:style w:type="character" w:styleId="UnresolvedMention">
+    <w:name w:val="Unresolved Mention"/>
+    <w:basedOn w:val="DefaultParagraphFont"/>
+    <w:uiPriority w:val="99"/>
+    <w:semiHidden/>
+    <w:unhideWhenUsed/>
+    <w:rsid w:val="002C7399"/>
+    <w:rPr>
+      <w:color w:val="605E5C"/>
+      <w:shd w:val="clear" w:color="auto" w:fill="E1DFDD"/>
+    </w:rPr>
+  </w:style>
+  <w:style w:type="character" w:styleId="FollowedHyperlink">
+    <w:name w:val="FollowedHyperlink"/>
+    <w:basedOn w:val="DefaultParagraphFont"/>
+    <w:uiPriority w:val="99"/>
+    <w:semiHidden/>
+    <w:unhideWhenUsed/>
+    <w:rsid w:val="002C7399"/>
+    <w:rPr>
+      <w:color w:val="954F72" w:themeColor="followedHyperlink"/>
+      <w:u w:val="single"/>
+    </w:rPr>
+  </w:style>
+  <w:style w:type="table" w:styleId="TableGrid">
+    <w:name w:val="Table Grid"/>
+    <w:basedOn w:val="TableNormal"/>
+    <w:uiPriority w:val="39"/>
+    <w:rsid w:val="007E35DD"/>
+    <w:pPr>
+      <w:spacing w:after="0" w:line="240" w:lineRule="auto"/>
+    </w:pPr>
+    <w:tblPr>
+      <w:tblBorders>
+        <w:top w:val="single" w:sz="4" w:space="0" w:color="auto"/>
+        <w:left w:val="single" w:sz="4" w:space="0" w:color="auto"/>
+        <w:bottom w:val="single" w:sz="4" w:space="0" w:color="auto"/>
+        <w:right w:val="single" w:sz="4" w:space="0" w:color="auto"/>
+        <w:insideH w:val="single" w:sz="4" w:space="0" w:color="auto"/>
+        <w:insideV w:val="single" w:sz="4" w:space="0" w:color="auto"/>
+      </w:tblBorders>
+    </w:tblPr>
+  </w:style>
+  <w:style w:type="paragraph" w:styleId="Header">
+    <w:name w:val="header"/>
+    <w:basedOn w:val="Normal"/>
+    <w:link w:val="HeaderChar"/>
+    <w:uiPriority w:val="99"/>
+    <w:unhideWhenUsed/>
+    <w:rsid w:val="00D7009B"/>
+  </w:style>
+  <w:style w:type="character" w:customStyle="1" w:styleId="HeaderChar">
+    <w:name w:val="Header Char"/>
+    <w:basedOn w:val="DefaultParagraphFont"/>
+    <w:link w:val="Header"/>
+    <w:uiPriority w:val="99"/>
+    <w:rsid w:val="00D7009B"/>
+    <w:rPr>
+      <w:rFonts w:ascii="BC Sans" w:hAnsi="BC Sans"/>
+      <w:color w:val="003366"/>
+      <w:sz w:val="20"/>
+      <w:szCs w:val="20"/>
+      <w:lang w:val="en-US"/>
+    </w:rPr>
+  </w:style>
+  <w:style w:type="paragraph" w:styleId="Footer">
+    <w:name w:val="footer"/>
+    <w:basedOn w:val="Normal"/>
+    <w:link w:val="FooterChar"/>
+    <w:uiPriority w:val="99"/>
+    <w:unhideWhenUsed/>
+    <w:rsid w:val="00D7009B"/>
+  </w:style>
+  <w:style w:type="character" w:customStyle="1" w:styleId="FooterChar">
+    <w:name w:val="Footer Char"/>
+    <w:basedOn w:val="DefaultParagraphFont"/>
+    <w:link w:val="Footer"/>
+    <w:uiPriority w:val="99"/>
+    <w:rsid w:val="00D7009B"/>
+    <w:rPr>
+      <w:rFonts w:ascii="BC Sans" w:hAnsi="BC Sans"/>
+      <w:color w:val="003366"/>
+      <w:sz w:val="20"/>
+      <w:szCs w:val="20"/>
+      <w:lang w:val="en-US"/>
+    </w:rPr>
+  </w:style>
+  <w:style w:type="paragraph" w:customStyle="1" w:styleId="Small">
+    <w:name w:val="Small"/>
+    <w:basedOn w:val="Normal"/>
+    <w:link w:val="SmallChar"/>
+    <w:qFormat/>
+    <w:rsid w:val="00B542F6"/>
+    <w:rPr>
+      <w:color w:val="606060"/>
+      <w:sz w:val="14"/>
+      <w:szCs w:val="14"/>
+    </w:rPr>
+  </w:style>
+  <w:style w:type="character" w:customStyle="1" w:styleId="SmallChar">
+    <w:name w:val="Small Char"/>
+    <w:basedOn w:val="DefaultParagraphFont"/>
+    <w:link w:val="Small"/>
+    <w:rsid w:val="00B542F6"/>
+    <w:rPr>
+      <w:rFonts w:ascii="BC Sans" w:hAnsi="BC Sans"/>
+      <w:color w:val="606060"/>
+      <w:sz w:val="14"/>
+      <w:szCs w:val="14"/>
+      <w:lang w:val="en-US"/>
+    </w:rPr>
+  </w:style>
+  <w:style w:type="table" w:customStyle="1" w:styleId="HealthGatewayExportTable">
+    <w:name w:val="Health Gateway Export Table"/>
+    <w:basedOn w:val="TableNormal"/>
+    <w:uiPriority w:val="99"/>
+    <w:rsid w:val="00D6614B"/>
+    <w:pPr>
+      <w:spacing w:after="0" w:line="240" w:lineRule="auto"/>
+    </w:pPr>
+    <w:rPr>
+      <w:rFonts w:ascii="BC Sans" w:hAnsi="BC Sans"/>
+      <w:color w:val="606060"/>
+      <w:sz w:val="14"/>
+    </w:rPr>
+    <w:tblPr>
+      <w:tblStyleRowBandSize w:val="1"/>
+      <w:tblBorders>
+        <w:top w:val="single" w:sz="4" w:space="0" w:color="AEAAAA"/>
+        <w:bottom w:val="single" w:sz="4" w:space="0" w:color="AEAAAA"/>
+        <w:insideH w:val="single" w:sz="4" w:space="0" w:color="AEAAAA"/>
+      </w:tblBorders>
+      <w:tblCellMar>
+        <w:top w:w="142" w:type="dxa"/>
+        <w:left w:w="85" w:type="dxa"/>
+        <w:bottom w:w="142" w:type="dxa"/>
+        <w:right w:w="85" w:type="dxa"/>
+      </w:tblCellMar>
+    </w:tblPr>
+    <w:tcPr>
+      <w:vAlign w:val="center"/>
+    </w:tcPr>
+    <w:tblStylePr w:type="firstRow">
+      <w:rPr>
+        <w:b/>
+        <w:color w:val="313132"/>
+      </w:rPr>
+    </w:tblStylePr>
+    <w:tblStylePr w:type="band1Horz">
+      <w:tblPr/>
+      <w:tcPr>
+        <w:shd w:val="clear" w:color="auto" w:fill="E7E6E6"/>
+      </w:tcPr>
+    </w:tblStylePr>
   </w:style>
 </w:styles>
 </file>
@@ -762,4 +2741,16 @@
     </a:ext>
   </a:extLst>
 </a:theme>
+</file>
+
+<file path=customXml/item1.xml><?xml version="1.0" encoding="utf-8"?>
+<b:Sources xmlns:b="http://schemas.openxmlformats.org/officeDocument/2006/bibliography" xmlns="http://schemas.openxmlformats.org/officeDocument/2006/bibliography" SelectedStyle="\APASixthEditionOfficeOnline.xsl" StyleName="APA" Version="6"/>
+</file>
+
+<file path=customXml/itemProps1.xml><?xml version="1.0" encoding="utf-8"?>
+<ds:datastoreItem xmlns:ds="http://schemas.openxmlformats.org/officeDocument/2006/customXml" ds:itemID="{15B24208-2007-4A93-8B5D-21EA28B43CB5}">
+  <ds:schemaRefs>
+    <ds:schemaRef ds:uri="http://schemas.openxmlformats.org/officeDocument/2006/bibliography"/>
+  </ds:schemaRefs>
+</ds:datastoreItem>
 </file>
</xml_diff>

<commit_message>
Fix issues in medication report template AB#10801
</commit_message>
<xml_diff>
--- a/Apps/WebClient/src/Server/Assets/Templates/MedicationReport.docx
+++ b/Apps/WebClient/src/Server/Assets/Templates/MedicationReport.docx
@@ -23,7 +23,9 @@
       <w:tr>
         <w:trPr>
           <w:cnfStyle w:val="100000000000" w:firstRow="1" w:lastRow="0" w:firstColumn="0" w:lastColumn="0" w:oddVBand="0" w:evenVBand="0" w:oddHBand="0" w:evenHBand="0" w:firstRowFirstColumn="0" w:firstRowLastColumn="0" w:lastRowFirstColumn="0" w:lastRowLastColumn="0"/>
+          <w:cantSplit/>
           <w:trHeight w:val="450"/>
+          <w:tblHeader/>
         </w:trPr>
         <w:tc>
           <w:tcPr>
@@ -299,6 +301,7 @@
       <w:tr>
         <w:trPr>
           <w:cnfStyle w:val="000000100000" w:firstRow="0" w:lastRow="0" w:firstColumn="0" w:lastColumn="0" w:oddVBand="0" w:evenVBand="0" w:oddHBand="1" w:evenHBand="0" w:firstRowFirstColumn="0" w:firstRowLastColumn="0" w:lastRowFirstColumn="0" w:lastRowLastColumn="0"/>
+          <w:cantSplit/>
           <w:trHeight w:val="634"/>
         </w:trPr>
         <w:tc>
@@ -759,6 +762,7 @@
       </w:tr>
       <w:tr>
         <w:trPr>
+          <w:cantSplit/>
           <w:trHeight w:val="547"/>
         </w:trPr>
         <w:tc>
@@ -1166,12 +1170,9 @@
       </w:r>
     </w:p>
     <w:sectPr>
-      <w:headerReference w:type="even" r:id="rId7"/>
-      <w:headerReference w:type="default" r:id="rId8"/>
-      <w:footerReference w:type="even" r:id="rId9"/>
-      <w:footerReference w:type="default" r:id="rId10"/>
-      <w:headerReference w:type="first" r:id="rId11"/>
-      <w:footerReference w:type="first" r:id="rId12"/>
+      <w:headerReference w:type="default" r:id="rId7"/>
+      <w:footerReference w:type="even" r:id="rId8"/>
+      <w:footerReference w:type="default" r:id="rId9"/>
       <w:pgSz w:w="12240" w:h="15840"/>
       <w:pgMar w:top="720" w:right="720" w:bottom="720" w:left="720" w:header="708" w:footer="708" w:gutter="0"/>
       <w:cols w:space="708"/>
@@ -1207,6 +1208,7 @@
       <w:pStyle w:val="Footer"/>
     </w:pPr>
   </w:p>
+  <w:p/>
 </w:ftr>
 </file>
 
@@ -1222,78 +1224,144 @@
     </w:sdtPr>
     <w:sdtEndPr/>
     <w:sdtContent>
-      <w:sdt>
-        <w:sdtPr>
-          <w:id w:val="1728636285"/>
-          <w:docPartObj>
-            <w:docPartGallery w:val="Page Numbers (Top of Page)"/>
-            <w:docPartUnique/>
-          </w:docPartObj>
-        </w:sdtPr>
-        <w:sdtEndPr/>
-        <w:sdtContent>
-          <w:p>
-            <w:pPr>
-              <w:pStyle w:val="Footer"/>
-              <w:jc w:val="center"/>
-            </w:pPr>
-            <w:r>
+      <w:p>
+        <w:pPr>
+          <w:pStyle w:val="Footer"/>
+          <w:tabs>
+            <w:tab w:val="clear" w:pos="4680"/>
+            <w:tab w:val="clear" w:pos="9360"/>
+            <w:tab w:val="center" w:pos="5387"/>
+          </w:tabs>
+        </w:pPr>
+        <w:r>
+          <w:rPr>
+            <w:rStyle w:val="Strong"/>
+            <w:rFonts w:ascii="Myriad-Pro, Calibri, Arial" w:hAnsi="Myriad-Pro, Calibri, Arial"/>
+          </w:rPr>
+          <w:t>Date Printed:</w:t>
+        </w:r>
+        <w:r>
+          <w:rPr>
+            <w:rFonts w:ascii="Myriad-Pro, Calibri, Arial" w:hAnsi="Myriad-Pro, Calibri, Arial"/>
+          </w:rPr>
+          <w:t xml:space="preserve"> {</w:t>
+        </w:r>
+        <w:proofErr w:type="spellStart"/>
+        <w:proofErr w:type="gramStart"/>
+        <w:r>
+          <w:rPr>
+            <w:rFonts w:ascii="Myriad-Pro, Calibri, Arial" w:hAnsi="Myriad-Pro, Calibri, Arial"/>
+          </w:rPr>
+          <w:t>d.header</w:t>
+        </w:r>
+        <w:proofErr w:type="gramEnd"/>
+        <w:r>
+          <w:rPr>
+            <w:rFonts w:ascii="Myriad-Pro, Calibri, Arial" w:hAnsi="Myriad-Pro, Calibri, Arial"/>
+          </w:rPr>
+          <w:t>.datePrinted</w:t>
+        </w:r>
+        <w:proofErr w:type="spellEnd"/>
+        <w:r>
+          <w:rPr>
+            <w:rFonts w:ascii="Myriad-Pro, Calibri, Arial" w:hAnsi="Myriad-Pro, Calibri, Arial"/>
+          </w:rPr>
+          <w:t>}</w:t>
+        </w:r>
+        <w:r>
+          <w:rPr>
+            <w:rFonts w:ascii="Myriad-Pro, Calibri, Arial" w:hAnsi="Myriad-Pro, Calibri, Arial"/>
+            <w:color w:val="808080" w:themeColor="background1" w:themeShade="80"/>
+          </w:rPr>
+          <w:tab/>
+        </w:r>
+        <w:sdt>
+          <w:sdtPr>
+            <w:id w:val="1728636285"/>
+            <w:docPartObj>
+              <w:docPartGallery w:val="Page Numbers (Top of Page)"/>
+              <w:docPartUnique/>
+            </w:docPartObj>
+          </w:sdtPr>
+          <w:sdtEndPr/>
+          <w:sdtContent>
+            <w:r>
+              <w:rPr>
+                <w:rFonts w:ascii="Myriad-Pro, Calibri, Arial" w:hAnsi="Myriad-Pro, Calibri, Arial"/>
+              </w:rPr>
               <w:t xml:space="preserve">Page </w:t>
             </w:r>
             <w:r>
+              <w:rPr>
+                <w:rFonts w:ascii="Myriad-Pro, Calibri, Arial" w:hAnsi="Myriad-Pro, Calibri, Arial"/>
+              </w:rPr>
               <w:fldChar w:fldCharType="begin"/>
             </w:r>
             <w:r>
+              <w:rPr>
+                <w:rFonts w:ascii="Myriad-Pro, Calibri, Arial" w:hAnsi="Myriad-Pro, Calibri, Arial"/>
+              </w:rPr>
               <w:instrText xml:space="preserve"> PAGE </w:instrText>
             </w:r>
             <w:r>
+              <w:rPr>
+                <w:rFonts w:ascii="Myriad-Pro, Calibri, Arial" w:hAnsi="Myriad-Pro, Calibri, Arial"/>
+              </w:rPr>
               <w:fldChar w:fldCharType="separate"/>
             </w:r>
             <w:r>
               <w:rPr>
-                <w:noProof/>
+                <w:rFonts w:ascii="Myriad-Pro, Calibri, Arial" w:hAnsi="Myriad-Pro, Calibri, Arial"/>
               </w:rPr>
               <w:t>2</w:t>
             </w:r>
             <w:r>
+              <w:rPr>
+                <w:rFonts w:ascii="Myriad-Pro, Calibri, Arial" w:hAnsi="Myriad-Pro, Calibri, Arial"/>
+              </w:rPr>
               <w:fldChar w:fldCharType="end"/>
             </w:r>
             <w:r>
+              <w:rPr>
+                <w:rFonts w:ascii="Myriad-Pro, Calibri, Arial" w:hAnsi="Myriad-Pro, Calibri, Arial"/>
+              </w:rPr>
               <w:t xml:space="preserve"> of </w:t>
             </w:r>
             <w:r>
+              <w:rPr>
+                <w:rFonts w:ascii="Myriad-Pro, Calibri, Arial" w:hAnsi="Myriad-Pro, Calibri, Arial"/>
+              </w:rPr>
               <w:fldChar w:fldCharType="begin"/>
             </w:r>
             <w:r>
+              <w:rPr>
+                <w:rFonts w:ascii="Myriad-Pro, Calibri, Arial" w:hAnsi="Myriad-Pro, Calibri, Arial"/>
+              </w:rPr>
               <w:instrText xml:space="preserve"> NUMPAGES  </w:instrText>
             </w:r>
             <w:r>
+              <w:rPr>
+                <w:rFonts w:ascii="Myriad-Pro, Calibri, Arial" w:hAnsi="Myriad-Pro, Calibri, Arial"/>
+              </w:rPr>
               <w:fldChar w:fldCharType="separate"/>
             </w:r>
             <w:r>
               <w:rPr>
-                <w:noProof/>
+                <w:rFonts w:ascii="Myriad-Pro, Calibri, Arial" w:hAnsi="Myriad-Pro, Calibri, Arial"/>
               </w:rPr>
               <w:t>2</w:t>
             </w:r>
             <w:r>
+              <w:rPr>
+                <w:rFonts w:ascii="Myriad-Pro, Calibri, Arial" w:hAnsi="Myriad-Pro, Calibri, Arial"/>
+              </w:rPr>
               <w:fldChar w:fldCharType="end"/>
             </w:r>
-          </w:p>
-        </w:sdtContent>
-      </w:sdt>
+          </w:sdtContent>
+        </w:sdt>
+      </w:p>
     </w:sdtContent>
   </w:sdt>
-</w:ftr>
-</file>
-
-<file path=word/footer3.xml><?xml version="1.0" encoding="utf-8"?>
-<w:ftr xmlns:wpc="http://schemas.microsoft.com/office/word/2010/wordprocessingCanvas" xmlns:cx="http://schemas.microsoft.com/office/drawing/2014/chartex" xmlns:cx1="http://schemas.microsoft.com/office/drawing/2015/9/8/chartex" xmlns:cx2="http://schemas.microsoft.com/office/drawing/2015/10/21/chartex" xmlns:cx3="http://schemas.microsoft.com/office/drawing/2016/5/9/chartex" xmlns:cx4="http://schemas.microsoft.com/office/drawing/2016/5/10/chartex" xmlns:cx5="http://schemas.microsoft.com/office/drawing/2016/5/11/chartex" xmlns:cx6="http://schemas.microsoft.com/office/drawing/2016/5/12/chartex" xmlns:cx7="http://schemas.microsoft.com/office/drawing/2016/5/13/chartex" xmlns:cx8="http://schemas.microsoft.com/office/drawing/2016/5/14/chartex" xmlns:mc="http://schemas.openxmlformats.org/markup-compatibility/2006" xmlns:aink="http://schemas.microsoft.com/office/drawing/2016/ink" xmlns:am3d="http://schemas.microsoft.com/office/drawing/2017/model3d" xmlns:o="urn:schemas-microsoft-com:office:office" xmlns:r="http://schemas.openxmlformats.org/officeDocument/2006/relationships" xmlns:m="http://schemas.openxmlformats.org/officeDocument/2006/math" xmlns:v="urn:schemas-microsoft-com:vml" xmlns:wp14="http://schemas.microsoft.com/office/word/2010/wordprocessingDrawing" xmlns:wp="http://schemas.openxmlformats.org/drawingml/2006/wordprocessingDrawing" xmlns:w10="urn:schemas-microsoft-com:office:word" xmlns:w="http://schemas.openxmlformats.org/wordprocessingml/2006/main" xmlns:w14="http://schemas.microsoft.com/office/word/2010/wordml" xmlns:w15="http://schemas.microsoft.com/office/word/2012/wordml" xmlns:w16cex="http://schemas.microsoft.com/office/word/2018/wordml/cex" xmlns:w16cid="http://schemas.microsoft.com/office/word/2016/wordml/cid" xmlns:w16="http://schemas.microsoft.com/office/word/2018/wordml" xmlns:w16sdtdh="http://schemas.microsoft.com/office/word/2020/wordml/sdtdatahash" xmlns:w16se="http://schemas.microsoft.com/office/word/2015/wordml/symex" xmlns:wpg="http://schemas.microsoft.com/office/word/2010/wordprocessingGroup" xmlns:wpi="http://schemas.microsoft.com/office/word/2010/wordprocessingInk" xmlns:wne="http://schemas.microsoft.com/office/word/2006/wordml" xmlns:wps="http://schemas.microsoft.com/office/word/2010/wordprocessingShape" mc:Ignorable="w14 w15 w16se w16cid w16 w16cex w16sdtdh wp14">
-  <w:p>
-    <w:pPr>
-      <w:pStyle w:val="Footer"/>
-    </w:pPr>
-  </w:p>
 </w:ftr>
 </file>
 
@@ -1317,16 +1385,6 @@
 </file>
 
 <file path=word/header1.xml><?xml version="1.0" encoding="utf-8"?>
-<w:hdr xmlns:wpc="http://schemas.microsoft.com/office/word/2010/wordprocessingCanvas" xmlns:cx="http://schemas.microsoft.com/office/drawing/2014/chartex" xmlns:cx1="http://schemas.microsoft.com/office/drawing/2015/9/8/chartex" xmlns:cx2="http://schemas.microsoft.com/office/drawing/2015/10/21/chartex" xmlns:cx3="http://schemas.microsoft.com/office/drawing/2016/5/9/chartex" xmlns:cx4="http://schemas.microsoft.com/office/drawing/2016/5/10/chartex" xmlns:cx5="http://schemas.microsoft.com/office/drawing/2016/5/11/chartex" xmlns:cx6="http://schemas.microsoft.com/office/drawing/2016/5/12/chartex" xmlns:cx7="http://schemas.microsoft.com/office/drawing/2016/5/13/chartex" xmlns:cx8="http://schemas.microsoft.com/office/drawing/2016/5/14/chartex" xmlns:mc="http://schemas.openxmlformats.org/markup-compatibility/2006" xmlns:aink="http://schemas.microsoft.com/office/drawing/2016/ink" xmlns:am3d="http://schemas.microsoft.com/office/drawing/2017/model3d" xmlns:o="urn:schemas-microsoft-com:office:office" xmlns:r="http://schemas.openxmlformats.org/officeDocument/2006/relationships" xmlns:m="http://schemas.openxmlformats.org/officeDocument/2006/math" xmlns:v="urn:schemas-microsoft-com:vml" xmlns:wp14="http://schemas.microsoft.com/office/word/2010/wordprocessingDrawing" xmlns:wp="http://schemas.openxmlformats.org/drawingml/2006/wordprocessingDrawing" xmlns:w10="urn:schemas-microsoft-com:office:word" xmlns:w="http://schemas.openxmlformats.org/wordprocessingml/2006/main" xmlns:w14="http://schemas.microsoft.com/office/word/2010/wordml" xmlns:w15="http://schemas.microsoft.com/office/word/2012/wordml" xmlns:w16cex="http://schemas.microsoft.com/office/word/2018/wordml/cex" xmlns:w16cid="http://schemas.microsoft.com/office/word/2016/wordml/cid" xmlns:w16="http://schemas.microsoft.com/office/word/2018/wordml" xmlns:w16sdtdh="http://schemas.microsoft.com/office/word/2020/wordml/sdtdatahash" xmlns:w16se="http://schemas.microsoft.com/office/word/2015/wordml/symex" xmlns:wpg="http://schemas.microsoft.com/office/word/2010/wordprocessingGroup" xmlns:wpi="http://schemas.microsoft.com/office/word/2010/wordprocessingInk" xmlns:wne="http://schemas.microsoft.com/office/word/2006/wordml" xmlns:wps="http://schemas.microsoft.com/office/word/2010/wordprocessingShape" mc:Ignorable="w14 w15 w16se w16cid w16 w16cex w16sdtdh wp14">
-  <w:p>
-    <w:pPr>
-      <w:pStyle w:val="Header"/>
-    </w:pPr>
-  </w:p>
-</w:hdr>
-</file>
-
-<file path=word/header2.xml><?xml version="1.0" encoding="utf-8"?>
 <w:hdr xmlns:wpc="http://schemas.microsoft.com/office/word/2010/wordprocessingCanvas" xmlns:cx="http://schemas.microsoft.com/office/drawing/2014/chartex" xmlns:cx1="http://schemas.microsoft.com/office/drawing/2015/9/8/chartex" xmlns:cx2="http://schemas.microsoft.com/office/drawing/2015/10/21/chartex" xmlns:cx3="http://schemas.microsoft.com/office/drawing/2016/5/9/chartex" xmlns:cx4="http://schemas.microsoft.com/office/drawing/2016/5/10/chartex" xmlns:cx5="http://schemas.microsoft.com/office/drawing/2016/5/11/chartex" xmlns:cx6="http://schemas.microsoft.com/office/drawing/2016/5/12/chartex" xmlns:cx7="http://schemas.microsoft.com/office/drawing/2016/5/13/chartex" xmlns:cx8="http://schemas.microsoft.com/office/drawing/2016/5/14/chartex" xmlns:mc="http://schemas.openxmlformats.org/markup-compatibility/2006" xmlns:aink="http://schemas.microsoft.com/office/drawing/2016/ink" xmlns:am3d="http://schemas.microsoft.com/office/drawing/2017/model3d" xmlns:o="urn:schemas-microsoft-com:office:office" xmlns:r="http://schemas.openxmlformats.org/officeDocument/2006/relationships" xmlns:m="http://schemas.openxmlformats.org/officeDocument/2006/math" xmlns:v="urn:schemas-microsoft-com:vml" xmlns:wp14="http://schemas.microsoft.com/office/word/2010/wordprocessingDrawing" xmlns:wp="http://schemas.openxmlformats.org/drawingml/2006/wordprocessingDrawing" xmlns:w10="urn:schemas-microsoft-com:office:word" xmlns:w="http://schemas.openxmlformats.org/wordprocessingml/2006/main" xmlns:w14="http://schemas.microsoft.com/office/word/2010/wordml" xmlns:w15="http://schemas.microsoft.com/office/word/2012/wordml" xmlns:w16cex="http://schemas.microsoft.com/office/word/2018/wordml/cex" xmlns:w16cid="http://schemas.microsoft.com/office/word/2016/wordml/cid" xmlns:w16="http://schemas.microsoft.com/office/word/2018/wordml" xmlns:w16sdtdh="http://schemas.microsoft.com/office/word/2020/wordml/sdtdatahash" xmlns:w16se="http://schemas.microsoft.com/office/word/2015/wordml/symex" xmlns:wpg="http://schemas.microsoft.com/office/word/2010/wordprocessingGroup" xmlns:wpi="http://schemas.microsoft.com/office/word/2010/wordprocessingInk" xmlns:wne="http://schemas.microsoft.com/office/word/2006/wordml" xmlns:wps="http://schemas.microsoft.com/office/word/2010/wordprocessingShape" mc:Ignorable="w14 w15 w16se w16cid w16 w16cex w16sdtdh wp14">
   <w:tbl>
     <w:tblPr>
@@ -1552,16 +1610,27 @@
   <w:p>
     <w:pPr>
       <w:rPr>
-        <w:rFonts w:ascii="Myriad-Pro, Calibri, Arial" w:hAnsi="Myriad-Pro, Calibri, Arial"/>
-        <w:b/>
-        <w:bCs/>
+        <w:rStyle w:val="Strong"/>
+        <w:rFonts w:ascii="Myriad-Pro, Calibri, Arial" w:hAnsi="Myriad-Pro, Calibri, Arial"/>
       </w:rPr>
     </w:pPr>
     <w:r>
       <w:rPr>
         <w:rFonts w:ascii="Myriad-Pro, Calibri, Arial" w:hAnsi="Myriad-Pro, Calibri, Arial"/>
       </w:rPr>
-      <w:t xml:space="preserve">This record was generated by Provincial Health Gateway application.  For any questions, please contact </w:t>
+      <w:t xml:space="preserve">This record was generated by </w:t>
+    </w:r>
+    <w:r>
+      <w:rPr>
+        <w:rFonts w:ascii="Myriad-Pro, Calibri, Arial" w:hAnsi="Myriad-Pro, Calibri, Arial"/>
+      </w:rPr>
+      <w:t xml:space="preserve">the </w:t>
+    </w:r>
+    <w:r>
+      <w:rPr>
+        <w:rFonts w:ascii="Myriad-Pro, Calibri, Arial" w:hAnsi="Myriad-Pro, Calibri, Arial"/>
+      </w:rPr>
+      <w:t xml:space="preserve">Provincial Health Gateway application.  For any questions, please contact </w:t>
     </w:r>
     <w:hyperlink r:id="rId2" w:history="1">
       <w:r>
@@ -1572,6 +1641,15 @@
         <w:t>HealthGateway@gov.bc.ca</w:t>
       </w:r>
     </w:hyperlink>
+  </w:p>
+  <w:p>
+    <w:pPr>
+      <w:rPr>
+        <w:rFonts w:ascii="Myriad-Pro, Calibri, Arial" w:hAnsi="Myriad-Pro, Calibri, Arial"/>
+        <w:b/>
+        <w:bCs/>
+      </w:rPr>
+    </w:pPr>
   </w:p>
   <w:tbl>
     <w:tblPr>
@@ -1598,98 +1676,6 @@
       <w:gridCol w:w="3601"/>
       <w:gridCol w:w="3601"/>
     </w:tblGrid>
-    <w:tr>
-      <w:tc>
-        <w:tcPr>
-          <w:tcW w:w="1666" w:type="pct"/>
-        </w:tcPr>
-        <w:p>
-          <w:pPr>
-            <w:rPr>
-              <w:rFonts w:ascii="Myriad-Pro, Calibri, Arial" w:hAnsi="Myriad-Pro, Calibri, Arial"/>
-            </w:rPr>
-          </w:pPr>
-        </w:p>
-      </w:tc>
-      <w:tc>
-        <w:tcPr>
-          <w:tcW w:w="1667" w:type="pct"/>
-        </w:tcPr>
-        <w:p>
-          <w:pPr>
-            <w:rPr>
-              <w:rFonts w:ascii="Myriad-Pro, Calibri, Arial" w:hAnsi="Myriad-Pro, Calibri, Arial"/>
-            </w:rPr>
-          </w:pPr>
-        </w:p>
-      </w:tc>
-      <w:tc>
-        <w:tcPr>
-          <w:tcW w:w="1667" w:type="pct"/>
-        </w:tcPr>
-        <w:p>
-          <w:pPr>
-            <w:rPr>
-              <w:rFonts w:ascii="Myriad-Pro, Calibri, Arial" w:hAnsi="Myriad-Pro, Calibri, Arial"/>
-            </w:rPr>
-          </w:pPr>
-          <w:r>
-            <w:rPr>
-              <w:rStyle w:val="Strong"/>
-              <w:rFonts w:ascii="Myriad-Pro, Calibri, Arial" w:hAnsi="Myriad-Pro, Calibri, Arial"/>
-              <w:color w:val="808080" w:themeColor="background1" w:themeShade="80"/>
-            </w:rPr>
-            <w:t>Date Printed:</w:t>
-          </w:r>
-          <w:r>
-            <w:rPr>
-              <w:rFonts w:ascii="Myriad-Pro, Calibri, Arial" w:hAnsi="Myriad-Pro, Calibri, Arial"/>
-              <w:color w:val="808080" w:themeColor="background1" w:themeShade="80"/>
-            </w:rPr>
-            <w:t xml:space="preserve"> {</w:t>
-          </w:r>
-          <w:proofErr w:type="spellStart"/>
-          <w:proofErr w:type="gramStart"/>
-          <w:r>
-            <w:rPr>
-              <w:rFonts w:ascii="Myriad-Pro, Calibri, Arial" w:hAnsi="Myriad-Pro, Calibri, Arial"/>
-              <w:color w:val="808080" w:themeColor="background1" w:themeShade="80"/>
-            </w:rPr>
-            <w:t>d.</w:t>
-          </w:r>
-          <w:r>
-            <w:rPr>
-              <w:rFonts w:ascii="Myriad-Pro, Calibri, Arial" w:hAnsi="Myriad-Pro, Calibri, Arial"/>
-              <w:color w:val="808080" w:themeColor="background1" w:themeShade="80"/>
-            </w:rPr>
-            <w:t>header</w:t>
-          </w:r>
-          <w:proofErr w:type="gramEnd"/>
-          <w:r>
-            <w:rPr>
-              <w:rFonts w:ascii="Myriad-Pro, Calibri, Arial" w:hAnsi="Myriad-Pro, Calibri, Arial"/>
-              <w:color w:val="808080" w:themeColor="background1" w:themeShade="80"/>
-            </w:rPr>
-            <w:t>.</w:t>
-          </w:r>
-          <w:r>
-            <w:rPr>
-              <w:rFonts w:ascii="Myriad-Pro, Calibri, Arial" w:hAnsi="Myriad-Pro, Calibri, Arial"/>
-              <w:color w:val="808080" w:themeColor="background1" w:themeShade="80"/>
-            </w:rPr>
-            <w:t>datePrinted</w:t>
-          </w:r>
-          <w:proofErr w:type="spellEnd"/>
-          <w:r>
-            <w:rPr>
-              <w:rFonts w:ascii="Myriad-Pro, Calibri, Arial" w:hAnsi="Myriad-Pro, Calibri, Arial"/>
-              <w:color w:val="808080" w:themeColor="background1" w:themeShade="80"/>
-            </w:rPr>
-            <w:t>}</w:t>
-          </w:r>
-        </w:p>
-      </w:tc>
-    </w:tr>
     <w:tr>
       <w:tc>
         <w:tcPr>
@@ -1748,6 +1734,7 @@
         </w:tcPr>
         <w:p>
           <w:pPr>
+            <w:jc w:val="center"/>
             <w:rPr>
               <w:rFonts w:ascii="Myriad-Pro, Calibri, Arial" w:hAnsi="Myriad-Pro, Calibri, Arial"/>
             </w:rPr>
@@ -1799,6 +1786,7 @@
         </w:tcPr>
         <w:p>
           <w:pPr>
+            <w:jc w:val="right"/>
             <w:rPr>
               <w:rFonts w:ascii="Myriad-Pro, Calibri, Arial" w:hAnsi="Myriad-Pro, Calibri, Arial"/>
             </w:rPr>
@@ -1905,7 +1893,7 @@
         <w:sz w:val="18"/>
         <w:szCs w:val="18"/>
       </w:rPr>
-      <w:t>.</w:t>
+      <w:t>.filterText</w:t>
     </w:r>
     <w:r>
       <w:rPr>
@@ -1913,7 +1901,7 @@
         <w:sz w:val="18"/>
         <w:szCs w:val="18"/>
       </w:rPr>
-      <w:t>filterText</w:t>
+      <w:t>:ifNEM</w:t>
     </w:r>
     <w:proofErr w:type="spellEnd"/>
     <w:r>
@@ -1922,18 +1910,126 @@
         <w:sz w:val="18"/>
         <w:szCs w:val="18"/>
       </w:rPr>
+      <w:t>():</w:t>
+    </w:r>
+    <w:proofErr w:type="spellStart"/>
+    <w:r>
+      <w:rPr>
+        <w:rFonts w:ascii="Myriad-Pro, Calibri, Arial" w:hAnsi="Myriad-Pro, Calibri, Arial"/>
+        <w:sz w:val="18"/>
+        <w:szCs w:val="18"/>
+      </w:rPr>
+      <w:t>showBegin</w:t>
+    </w:r>
+    <w:proofErr w:type="spellEnd"/>
+    <w:r>
+      <w:rPr>
+        <w:rFonts w:ascii="Myriad-Pro, Calibri, Arial" w:hAnsi="Myriad-Pro, Calibri, Arial"/>
+        <w:sz w:val="18"/>
+        <w:szCs w:val="18"/>
+      </w:rPr>
       <w:t>}</w:t>
     </w:r>
+    <w:r>
+      <w:rPr>
+        <w:rFonts w:ascii="Myriad-Pro, Calibri, Arial" w:hAnsi="Myriad-Pro, Calibri, Arial"/>
+        <w:sz w:val="18"/>
+        <w:szCs w:val="18"/>
+      </w:rPr>
+      <w:t>{</w:t>
+    </w:r>
+    <w:proofErr w:type="spellStart"/>
+    <w:r>
+      <w:rPr>
+        <w:rFonts w:ascii="Myriad-Pro, Calibri, Arial" w:hAnsi="Myriad-Pro, Calibri, Arial"/>
+        <w:sz w:val="18"/>
+        <w:szCs w:val="18"/>
+      </w:rPr>
+      <w:t>d</w:t>
+    </w:r>
+    <w:r>
+      <w:rPr>
+        <w:rFonts w:ascii="Myriad-Pro, Calibri, Arial" w:hAnsi="Myriad-Pro, Calibri, Arial"/>
+        <w:sz w:val="18"/>
+        <w:szCs w:val="18"/>
+      </w:rPr>
+      <w:t>.</w:t>
+    </w:r>
+    <w:r>
+      <w:rPr>
+        <w:rFonts w:ascii="Myriad-Pro, Calibri, Arial" w:hAnsi="Myriad-Pro, Calibri, Arial"/>
+        <w:sz w:val="18"/>
+        <w:szCs w:val="18"/>
+      </w:rPr>
+      <w:t>header</w:t>
+    </w:r>
+    <w:r>
+      <w:rPr>
+        <w:rFonts w:ascii="Myriad-Pro, Calibri, Arial" w:hAnsi="Myriad-Pro, Calibri, Arial"/>
+        <w:sz w:val="18"/>
+        <w:szCs w:val="18"/>
+      </w:rPr>
+      <w:t>.</w:t>
+    </w:r>
+    <w:r>
+      <w:rPr>
+        <w:rFonts w:ascii="Myriad-Pro, Calibri, Arial" w:hAnsi="Myriad-Pro, Calibri, Arial"/>
+        <w:sz w:val="18"/>
+        <w:szCs w:val="18"/>
+      </w:rPr>
+      <w:t>filterText</w:t>
+    </w:r>
+    <w:proofErr w:type="spellEnd"/>
+    <w:r>
+      <w:rPr>
+        <w:rFonts w:ascii="Myriad-Pro, Calibri, Arial" w:hAnsi="Myriad-Pro, Calibri, Arial"/>
+        <w:sz w:val="18"/>
+        <w:szCs w:val="18"/>
+      </w:rPr>
+      <w:t>}</w:t>
+    </w:r>
   </w:p>
-</w:hdr>
-</file>
-
-<file path=word/header3.xml><?xml version="1.0" encoding="utf-8"?>
-<w:hdr xmlns:wpc="http://schemas.microsoft.com/office/word/2010/wordprocessingCanvas" xmlns:cx="http://schemas.microsoft.com/office/drawing/2014/chartex" xmlns:cx1="http://schemas.microsoft.com/office/drawing/2015/9/8/chartex" xmlns:cx2="http://schemas.microsoft.com/office/drawing/2015/10/21/chartex" xmlns:cx3="http://schemas.microsoft.com/office/drawing/2016/5/9/chartex" xmlns:cx4="http://schemas.microsoft.com/office/drawing/2016/5/10/chartex" xmlns:cx5="http://schemas.microsoft.com/office/drawing/2016/5/11/chartex" xmlns:cx6="http://schemas.microsoft.com/office/drawing/2016/5/12/chartex" xmlns:cx7="http://schemas.microsoft.com/office/drawing/2016/5/13/chartex" xmlns:cx8="http://schemas.microsoft.com/office/drawing/2016/5/14/chartex" xmlns:mc="http://schemas.openxmlformats.org/markup-compatibility/2006" xmlns:aink="http://schemas.microsoft.com/office/drawing/2016/ink" xmlns:am3d="http://schemas.microsoft.com/office/drawing/2017/model3d" xmlns:o="urn:schemas-microsoft-com:office:office" xmlns:r="http://schemas.openxmlformats.org/officeDocument/2006/relationships" xmlns:m="http://schemas.openxmlformats.org/officeDocument/2006/math" xmlns:v="urn:schemas-microsoft-com:vml" xmlns:wp14="http://schemas.microsoft.com/office/word/2010/wordprocessingDrawing" xmlns:wp="http://schemas.openxmlformats.org/drawingml/2006/wordprocessingDrawing" xmlns:w10="urn:schemas-microsoft-com:office:word" xmlns:w="http://schemas.openxmlformats.org/wordprocessingml/2006/main" xmlns:w14="http://schemas.microsoft.com/office/word/2010/wordml" xmlns:w15="http://schemas.microsoft.com/office/word/2012/wordml" xmlns:w16cex="http://schemas.microsoft.com/office/word/2018/wordml/cex" xmlns:w16cid="http://schemas.microsoft.com/office/word/2016/wordml/cid" xmlns:w16="http://schemas.microsoft.com/office/word/2018/wordml" xmlns:w16sdtdh="http://schemas.microsoft.com/office/word/2020/wordml/sdtdatahash" xmlns:w16se="http://schemas.microsoft.com/office/word/2015/wordml/symex" xmlns:wpg="http://schemas.microsoft.com/office/word/2010/wordprocessingGroup" xmlns:wpi="http://schemas.microsoft.com/office/word/2010/wordprocessingInk" xmlns:wne="http://schemas.microsoft.com/office/word/2006/wordml" xmlns:wps="http://schemas.microsoft.com/office/word/2010/wordprocessingShape" mc:Ignorable="w14 w15 w16se w16cid w16 w16cex w16sdtdh wp14">
   <w:p>
     <w:pPr>
-      <w:pStyle w:val="Header"/>
+      <w:pStyle w:val="Small"/>
+      <w:spacing w:before="120" w:after="120"/>
     </w:pPr>
+    <w:r>
+      <w:rPr>
+        <w:rFonts w:ascii="Myriad-Pro, Calibri, Arial" w:hAnsi="Myriad-Pro, Calibri, Arial"/>
+        <w:sz w:val="18"/>
+        <w:szCs w:val="18"/>
+      </w:rPr>
+      <w:t>{</w:t>
+    </w:r>
+    <w:proofErr w:type="spellStart"/>
+    <w:proofErr w:type="gramStart"/>
+    <w:r>
+      <w:rPr>
+        <w:rFonts w:ascii="Myriad-Pro, Calibri, Arial" w:hAnsi="Myriad-Pro, Calibri, Arial"/>
+        <w:sz w:val="18"/>
+        <w:szCs w:val="18"/>
+      </w:rPr>
+      <w:t>d.header</w:t>
+    </w:r>
+    <w:proofErr w:type="gramEnd"/>
+    <w:r>
+      <w:rPr>
+        <w:rFonts w:ascii="Myriad-Pro, Calibri, Arial" w:hAnsi="Myriad-Pro, Calibri, Arial"/>
+        <w:sz w:val="18"/>
+        <w:szCs w:val="18"/>
+      </w:rPr>
+      <w:t>.filterText:showEnd</w:t>
+    </w:r>
+    <w:proofErr w:type="spellEnd"/>
+    <w:r>
+      <w:rPr>
+        <w:rFonts w:ascii="Myriad-Pro, Calibri, Arial" w:hAnsi="Myriad-Pro, Calibri, Arial"/>
+        <w:sz w:val="18"/>
+        <w:szCs w:val="18"/>
+      </w:rPr>
+      <w:t>}</w:t>
+    </w:r>
   </w:p>
 </w:hdr>
 </file>
@@ -2377,6 +2473,7 @@
   <w:style w:type="character" w:default="1" w:styleId="DefaultParagraphFont">
     <w:name w:val="Default Paragraph Font"/>
     <w:uiPriority w:val="1"/>
+    <w:semiHidden/>
     <w:unhideWhenUsed/>
   </w:style>
   <w:style w:type="table" w:default="1" w:styleId="TableNormal">

</xml_diff>